<commit_message>
Terminado ejemplo servidor básico y ejemplos callback e instancias
</commit_message>
<xml_diff>
--- a/node-express-mongo.docx
+++ b/node-express-mongo.docx
@@ -8,11 +8,317 @@
         <w:spacing w:before="240" w:after="120"/>
         <w:rPr/>
       </w:pPr>
-      <w:bookmarkStart w:id="0" w:name="__UnoMark__1_519706580"/>
+      <w:bookmarkStart w:id="0" w:name="__UnoMark__537_519706580"/>
       <w:bookmarkEnd w:id="0"/>
       <w:r>
         <w:rPr/>
         <w:t>NODE.JOS EXPRESS Y MONGO</w:t>
+      </w:r>
+    </w:p>
+    <w:p>
+      <w:pPr>
+        <w:pStyle w:val="Ttulo1"/>
+        <w:numPr>
+          <w:ilvl w:val="0"/>
+          <w:numId w:val="1"/>
+        </w:numPr>
+        <w:rPr/>
+      </w:pPr>
+      <w:bookmarkStart w:id="1" w:name="__UnoMark__538_519706580"/>
+      <w:bookmarkEnd w:id="1"/>
+      <w:r>
+        <w:rPr/>
+        <w:t>INSTALAR NODE.JS</w:t>
+      </w:r>
+    </w:p>
+    <w:p>
+      <w:pPr>
+        <w:pStyle w:val="Normal"/>
+        <w:rPr/>
+      </w:pPr>
+      <w:bookmarkStart w:id="2" w:name="__UnoMark__539_519706580"/>
+      <w:bookmarkEnd w:id="2"/>
+      <w:r>
+        <w:rPr/>
+        <w:t>Se recomienda siempre utilizar nvm (node version maanger) para instalar node.</w:t>
+      </w:r>
+    </w:p>
+    <w:p>
+      <w:pPr>
+        <w:pStyle w:val="Normal"/>
+        <w:rPr/>
+      </w:pPr>
+      <w:bookmarkStart w:id="3" w:name="__UnoMark__540_519706580"/>
+      <w:bookmarkEnd w:id="3"/>
+      <w:r>
+        <w:rPr/>
+        <w:t>NVM se puede conseguir a través de repositorio de GIT.</w:t>
+      </w:r>
+    </w:p>
+    <w:p>
+      <w:pPr>
+        <w:pStyle w:val="Normal"/>
+        <w:rPr/>
+      </w:pPr>
+      <w:r>
+        <w:rPr/>
+      </w:r>
+      <w:bookmarkStart w:id="4" w:name="__UnoMark__541_519706580"/>
+      <w:bookmarkStart w:id="5" w:name="__UnoMark__541_519706580"/>
+      <w:bookmarkEnd w:id="5"/>
+    </w:p>
+    <w:p>
+      <w:pPr>
+        <w:pStyle w:val="Ttulo2"/>
+        <w:numPr>
+          <w:ilvl w:val="1"/>
+          <w:numId w:val="1"/>
+        </w:numPr>
+        <w:rPr/>
+      </w:pPr>
+      <w:bookmarkStart w:id="6" w:name="__UnoMark__542_519706580"/>
+      <w:bookmarkEnd w:id="6"/>
+      <w:r>
+        <w:rPr/>
+        <w:t>NODEMON</w:t>
+      </w:r>
+    </w:p>
+    <w:p>
+      <w:pPr>
+        <w:pStyle w:val="Normal"/>
+        <w:rPr/>
+      </w:pPr>
+      <w:bookmarkStart w:id="7" w:name="__UnoMark__543_519706580"/>
+      <w:bookmarkEnd w:id="7"/>
+      <w:r>
+        <w:rPr/>
+        <w:t xml:space="preserve">Para instalar nodemon, la forma más recomendada es instalar </w:t>
+      </w:r>
+      <w:r>
+        <w:rPr>
+          <w:b/>
+          <w:bCs/>
+        </w:rPr>
+        <w:t>en el proyecto</w:t>
+      </w:r>
+      <w:r>
+        <w:rPr>
+          <w:b w:val="false"/>
+          <w:bCs w:val="false"/>
+        </w:rPr>
+        <w:t xml:space="preserve"> nodemon con:</w:t>
+      </w:r>
+    </w:p>
+    <w:p>
+      <w:pPr>
+        <w:pStyle w:val="Normal"/>
+        <w:rPr/>
+      </w:pPr>
+      <w:bookmarkStart w:id="8" w:name="__UnoMark__544_519706580"/>
+      <w:bookmarkEnd w:id="8"/>
+      <w:r>
+        <w:rPr>
+          <w:b w:val="false"/>
+          <w:bCs w:val="false"/>
+        </w:rPr>
+        <w:tab/>
+        <w:t xml:space="preserve">npm init -y </w:t>
+      </w:r>
+      <w:r>
+        <w:rPr>
+          <w:b w:val="false"/>
+          <w:bCs w:val="false"/>
+          <w:strike w:val="false"/>
+          <w:dstrike w:val="false"/>
+        </w:rPr>
+        <w:t>(-y para que no pregunte)</w:t>
+      </w:r>
+    </w:p>
+    <w:p>
+      <w:pPr>
+        <w:pStyle w:val="Normal"/>
+        <w:rPr/>
+      </w:pPr>
+      <w:bookmarkStart w:id="9" w:name="__UnoMark__545_519706580"/>
+      <w:bookmarkEnd w:id="9"/>
+      <w:r>
+        <w:rPr>
+          <w:b w:val="false"/>
+          <w:bCs w:val="false"/>
+        </w:rPr>
+        <w:tab/>
+        <w:t>npm install nodemon</w:t>
+      </w:r>
+    </w:p>
+    <w:p>
+      <w:pPr>
+        <w:pStyle w:val="Normal"/>
+        <w:rPr/>
+      </w:pPr>
+      <w:bookmarkStart w:id="10" w:name="__UnoMark__546_519706580"/>
+      <w:bookmarkEnd w:id="10"/>
+      <w:r>
+        <w:rPr>
+          <w:b w:val="false"/>
+          <w:bCs w:val="false"/>
+        </w:rPr>
+        <w:t>Para usarlo, tendremos que llamar a:</w:t>
+      </w:r>
+    </w:p>
+    <w:p>
+      <w:pPr>
+        <w:pStyle w:val="Normal"/>
+        <w:rPr/>
+      </w:pPr>
+      <w:bookmarkStart w:id="11" w:name="__UnoMark__547_519706580"/>
+      <w:bookmarkEnd w:id="11"/>
+      <w:r>
+        <w:rPr>
+          <w:b w:val="false"/>
+          <w:bCs w:val="false"/>
+        </w:rPr>
+        <w:tab/>
+        <w:t>./node_modules/.bin/nodemon</w:t>
+      </w:r>
+    </w:p>
+    <w:p>
+      <w:pPr>
+        <w:pStyle w:val="Normal"/>
+        <w:rPr/>
+      </w:pPr>
+      <w:bookmarkStart w:id="12" w:name="__UnoMark__548_519706580"/>
+      <w:bookmarkEnd w:id="12"/>
+      <w:r>
+        <w:rPr>
+          <w:b w:val="false"/>
+          <w:bCs w:val="false"/>
+        </w:rPr>
+        <w:t>Para usarlo más fácil, utilizar npx después de instalar nodemon</w:t>
+      </w:r>
+    </w:p>
+    <w:p>
+      <w:pPr>
+        <w:pStyle w:val="Normal"/>
+        <w:rPr/>
+      </w:pPr>
+      <w:bookmarkStart w:id="13" w:name="__UnoMark__549_519706580"/>
+      <w:bookmarkEnd w:id="13"/>
+      <w:r>
+        <w:rPr>
+          <w:b w:val="false"/>
+          <w:bCs w:val="false"/>
+        </w:rPr>
+        <w:tab/>
+        <w:t>npx nodemon</w:t>
+      </w:r>
+    </w:p>
+    <w:p>
+      <w:pPr>
+        <w:pStyle w:val="Normal"/>
+        <w:rPr>
+          <w:b w:val="false"/>
+          <w:b w:val="false"/>
+          <w:bCs w:val="false"/>
+        </w:rPr>
+      </w:pPr>
+      <w:r>
+        <w:rPr/>
+      </w:r>
+      <w:bookmarkStart w:id="14" w:name="__UnoMark__550_519706580"/>
+      <w:bookmarkStart w:id="15" w:name="__UnoMark__550_519706580"/>
+      <w:bookmarkEnd w:id="15"/>
+    </w:p>
+    <w:p>
+      <w:pPr>
+        <w:pStyle w:val="Normal"/>
+        <w:rPr/>
+      </w:pPr>
+      <w:bookmarkStart w:id="16" w:name="__UnoMark__551_519706580"/>
+      <w:bookmarkEnd w:id="16"/>
+      <w:r>
+        <w:rPr>
+          <w:b w:val="false"/>
+          <w:bCs w:val="false"/>
+        </w:rPr>
+        <w:t>NODEMON es una utilidad de desarrollo. Podemos instalarla sólo para el mismo y que no se cargue en los proyectos:</w:t>
+      </w:r>
+    </w:p>
+    <w:p>
+      <w:pPr>
+        <w:pStyle w:val="Normal"/>
+        <w:rPr/>
+      </w:pPr>
+      <w:bookmarkStart w:id="17" w:name="__UnoMark__552_519706580"/>
+      <w:bookmarkStart w:id="18" w:name="__UnoMark__536_519706580"/>
+      <w:bookmarkEnd w:id="17"/>
+      <w:bookmarkEnd w:id="18"/>
+      <w:r>
+        <w:rPr>
+          <w:b w:val="false"/>
+          <w:bCs w:val="false"/>
+        </w:rPr>
+        <w:tab/>
+        <w:t>npm install -D nodemon</w:t>
+      </w:r>
+      <w:bookmarkStart w:id="19" w:name="__UnoMark__557_519706580"/>
+      <w:bookmarkEnd w:id="19"/>
+    </w:p>
+    <w:p>
+      <w:pPr>
+        <w:pStyle w:val="Normal"/>
+        <w:rPr>
+          <w:b w:val="false"/>
+          <w:b w:val="false"/>
+          <w:bCs w:val="false"/>
+        </w:rPr>
+      </w:pPr>
+      <w:r>
+        <w:rPr/>
+      </w:r>
+      <w:bookmarkStart w:id="20" w:name="__UnoMark__553_519706580"/>
+      <w:bookmarkStart w:id="21" w:name="__UnoMark__553_519706580"/>
+      <w:bookmarkEnd w:id="21"/>
+    </w:p>
+    <w:p>
+      <w:pPr>
+        <w:pStyle w:val="Ttulo2"/>
+        <w:numPr>
+          <w:ilvl w:val="1"/>
+          <w:numId w:val="1"/>
+        </w:numPr>
+        <w:rPr/>
+      </w:pPr>
+      <w:bookmarkStart w:id="22" w:name="__UnoMark__554_519706580"/>
+      <w:bookmarkEnd w:id="22"/>
+      <w:r>
+        <w:rPr/>
+        <w:t>UTILIDADES DE NPM</w:t>
+      </w:r>
+    </w:p>
+    <w:p>
+      <w:pPr>
+        <w:pStyle w:val="Normal"/>
+        <w:rPr/>
+      </w:pPr>
+      <w:bookmarkStart w:id="23" w:name="__UnoMark__555_519706580"/>
+      <w:bookmarkEnd w:id="23"/>
+      <w:r>
+        <w:rPr/>
+        <w:t xml:space="preserve">npm repo </w:t>
+      </w:r>
+      <w:r>
+        <w:rPr>
+          <w:i/>
+          <w:iCs/>
+        </w:rPr>
+        <w:t>librería</w:t>
+      </w:r>
+      <w:r>
+        <w:rPr>
+          <w:i w:val="false"/>
+          <w:iCs w:val="false"/>
+        </w:rPr>
+        <w:t xml:space="preserve"> → lleva al repositorio GIT de la librería</w:t>
       </w:r>
     </w:p>
     <w:p>
@@ -21,12 +327,14 @@
         <w:spacing w:before="0" w:after="140"/>
         <w:rPr/>
       </w:pPr>
-      <w:r>
-        <w:rPr/>
-      </w:r>
-      <w:bookmarkStart w:id="1" w:name="__UnoMark__2_519706580"/>
-      <w:bookmarkStart w:id="2" w:name="__UnoMark__2_519706580"/>
-      <w:bookmarkEnd w:id="2"/>
+      <w:bookmarkStart w:id="24" w:name="__UnoMark__556_519706580"/>
+      <w:bookmarkEnd w:id="24"/>
+      <w:r>
+        <w:rPr>
+          <w:rFonts w:ascii="Liberation Serif" w:hAnsi="Liberation Serif"/>
+        </w:rPr>
+        <w:t>~</w:t>
+      </w:r>
     </w:p>
     <w:sectPr>
       <w:type w:val="nextPage"/>
@@ -38,6 +346,108 @@
     </w:sectPr>
   </w:body>
 </w:document>
+</file>
+
+<file path=word/numbering.xml><?xml version="1.0" encoding="utf-8"?>
+<w:numbering xmlns:w="http://schemas.openxmlformats.org/wordprocessingml/2006/main" xmlns:o="urn:schemas-microsoft-com:office:office" xmlns:r="http://schemas.openxmlformats.org/officeDocument/2006/relationships" xmlns:v="urn:schemas-microsoft-com:vml">
+  <w:abstractNum w:abstractNumId="1">
+    <w:lvl w:ilvl="0">
+      <w:start w:val="1"/>
+      <w:pStyle w:val="Ttulo1"/>
+      <w:numFmt w:val="none"/>
+      <w:suff w:val="nothing"/>
+      <w:lvlText w:val=""/>
+      <w:lvlJc w:val="left"/>
+      <w:pPr>
+        <w:ind w:left="0" w:hanging="0"/>
+      </w:pPr>
+    </w:lvl>
+    <w:lvl w:ilvl="1">
+      <w:start w:val="1"/>
+      <w:pStyle w:val="Ttulo2"/>
+      <w:numFmt w:val="none"/>
+      <w:suff w:val="nothing"/>
+      <w:lvlText w:val=""/>
+      <w:lvlJc w:val="left"/>
+      <w:pPr>
+        <w:ind w:left="0" w:hanging="0"/>
+      </w:pPr>
+    </w:lvl>
+    <w:lvl w:ilvl="2">
+      <w:start w:val="1"/>
+      <w:numFmt w:val="none"/>
+      <w:suff w:val="nothing"/>
+      <w:lvlText w:val=""/>
+      <w:lvlJc w:val="left"/>
+      <w:pPr>
+        <w:ind w:left="0" w:hanging="0"/>
+      </w:pPr>
+    </w:lvl>
+    <w:lvl w:ilvl="3">
+      <w:start w:val="1"/>
+      <w:numFmt w:val="none"/>
+      <w:suff w:val="nothing"/>
+      <w:lvlText w:val=""/>
+      <w:lvlJc w:val="left"/>
+      <w:pPr>
+        <w:ind w:left="0" w:hanging="0"/>
+      </w:pPr>
+    </w:lvl>
+    <w:lvl w:ilvl="4">
+      <w:start w:val="1"/>
+      <w:numFmt w:val="none"/>
+      <w:suff w:val="nothing"/>
+      <w:lvlText w:val=""/>
+      <w:lvlJc w:val="left"/>
+      <w:pPr>
+        <w:ind w:left="0" w:hanging="0"/>
+      </w:pPr>
+    </w:lvl>
+    <w:lvl w:ilvl="5">
+      <w:start w:val="1"/>
+      <w:numFmt w:val="none"/>
+      <w:suff w:val="nothing"/>
+      <w:lvlText w:val=""/>
+      <w:lvlJc w:val="left"/>
+      <w:pPr>
+        <w:ind w:left="0" w:hanging="0"/>
+      </w:pPr>
+    </w:lvl>
+    <w:lvl w:ilvl="6">
+      <w:start w:val="1"/>
+      <w:numFmt w:val="none"/>
+      <w:suff w:val="nothing"/>
+      <w:lvlText w:val=""/>
+      <w:lvlJc w:val="left"/>
+      <w:pPr>
+        <w:ind w:left="0" w:hanging="0"/>
+      </w:pPr>
+    </w:lvl>
+    <w:lvl w:ilvl="7">
+      <w:start w:val="1"/>
+      <w:numFmt w:val="none"/>
+      <w:suff w:val="nothing"/>
+      <w:lvlText w:val=""/>
+      <w:lvlJc w:val="left"/>
+      <w:pPr>
+        <w:ind w:left="0" w:hanging="0"/>
+      </w:pPr>
+    </w:lvl>
+    <w:lvl w:ilvl="8">
+      <w:start w:val="1"/>
+      <w:numFmt w:val="none"/>
+      <w:suff w:val="nothing"/>
+      <w:lvlText w:val=""/>
+      <w:lvlJc w:val="left"/>
+      <w:pPr>
+        <w:ind w:left="0" w:hanging="0"/>
+      </w:pPr>
+    </w:lvl>
+  </w:abstractNum>
+  <w:num w:numId="1">
+    <w:abstractNumId w:val="1"/>
+  </w:num>
+</w:numbering>
 </file>
 
 <file path=word/styles.xml><?xml version="1.0" encoding="utf-8"?>
@@ -73,6 +483,46 @@
       <w:lang w:val="es-ES" w:eastAsia="zh-CN" w:bidi="hi-IN"/>
     </w:rPr>
   </w:style>
+  <w:style w:type="paragraph" w:styleId="Ttulo1">
+    <w:name w:val="Heading 1"/>
+    <w:basedOn w:val="Ttulo"/>
+    <w:next w:val="Cuerpodetexto"/>
+    <w:qFormat/>
+    <w:pPr>
+      <w:numPr>
+        <w:ilvl w:val="0"/>
+        <w:numId w:val="1"/>
+      </w:numPr>
+      <w:spacing w:before="240" w:after="120"/>
+      <w:outlineLvl w:val="0"/>
+    </w:pPr>
+    <w:rPr>
+      <w:b/>
+      <w:bCs/>
+      <w:sz w:val="36"/>
+      <w:szCs w:val="36"/>
+    </w:rPr>
+  </w:style>
+  <w:style w:type="paragraph" w:styleId="Ttulo2">
+    <w:name w:val="Heading 2"/>
+    <w:basedOn w:val="Ttulo"/>
+    <w:next w:val="Cuerpodetexto"/>
+    <w:qFormat/>
+    <w:pPr>
+      <w:numPr>
+        <w:ilvl w:val="1"/>
+        <w:numId w:val="1"/>
+      </w:numPr>
+      <w:spacing w:before="200" w:after="120"/>
+      <w:outlineLvl w:val="1"/>
+    </w:pPr>
+    <w:rPr>
+      <w:b/>
+      <w:bCs/>
+      <w:sz w:val="32"/>
+      <w:szCs w:val="32"/>
+    </w:rPr>
+  </w:style>
   <w:style w:type="paragraph" w:styleId="Ttulo">
     <w:name w:val="Título"/>
     <w:basedOn w:val="Normal"/>

</xml_diff>

<commit_message>
Finalizada apli express manual
</commit_message>
<xml_diff>
--- a/node-express-mongo.docx
+++ b/node-express-mongo.docx
@@ -8,10 +8,10 @@
         <w:spacing w:before="240" w:after="120"/>
         <w:rPr/>
       </w:pPr>
-      <w:bookmarkStart w:id="0" w:name="__UnoMark__2857_2100959794"/>
-      <w:bookmarkStart w:id="1" w:name="__UnoMark__116_2100959794"/>
-      <w:bookmarkStart w:id="2" w:name="__UnoMark__137_2100959794"/>
-      <w:bookmarkStart w:id="3" w:name="__UnoMark__177_2100959794"/>
+      <w:bookmarkStart w:id="0" w:name="__UnoMark__177_2100959794"/>
+      <w:bookmarkStart w:id="1" w:name="__UnoMark__137_2100959794"/>
+      <w:bookmarkStart w:id="2" w:name="__UnoMark__116_2100959794"/>
+      <w:bookmarkStart w:id="3" w:name="__UnoMark__2857_2100959794"/>
       <w:bookmarkStart w:id="4" w:name="__UnoMark__537_519706580"/>
       <w:bookmarkEnd w:id="0"/>
       <w:bookmarkEnd w:id="1"/>
@@ -28,7 +28,7 @@
         <w:pStyle w:val="Ttulo1"/>
         <w:numPr>
           <w:ilvl w:val="0"/>
-          <w:numId w:val="2"/>
+          <w:numId w:val="3"/>
         </w:numPr>
         <w:rPr/>
       </w:pPr>
@@ -50,11 +50,11 @@
         <w:pStyle w:val="Normal"/>
         <w:rPr/>
       </w:pPr>
-      <w:bookmarkStart w:id="9" w:name="__UnoMark__2859_2100959794"/>
-      <w:bookmarkStart w:id="10" w:name="__UnoMark__118_2100959794"/>
+      <w:bookmarkStart w:id="9" w:name="__UnoMark__139_2100959794"/>
+      <w:bookmarkStart w:id="10" w:name="__UnoMark__539_519706580"/>
       <w:bookmarkStart w:id="11" w:name="__UnoMark__179_2100959794"/>
-      <w:bookmarkStart w:id="12" w:name="__UnoMark__539_519706580"/>
-      <w:bookmarkStart w:id="13" w:name="__UnoMark__139_2100959794"/>
+      <w:bookmarkStart w:id="12" w:name="__UnoMark__118_2100959794"/>
+      <w:bookmarkStart w:id="13" w:name="__UnoMark__2859_2100959794"/>
       <w:bookmarkEnd w:id="9"/>
       <w:bookmarkEnd w:id="10"/>
       <w:bookmarkEnd w:id="11"/>
@@ -70,11 +70,11 @@
         <w:pStyle w:val="Normal"/>
         <w:rPr/>
       </w:pPr>
-      <w:bookmarkStart w:id="14" w:name="__UnoMark__2860_2100959794"/>
-      <w:bookmarkStart w:id="15" w:name="__UnoMark__540_519706580"/>
-      <w:bookmarkStart w:id="16" w:name="__UnoMark__140_2100959794"/>
-      <w:bookmarkStart w:id="17" w:name="__UnoMark__180_2100959794"/>
-      <w:bookmarkStart w:id="18" w:name="__UnoMark__119_2100959794"/>
+      <w:bookmarkStart w:id="14" w:name="__UnoMark__119_2100959794"/>
+      <w:bookmarkStart w:id="15" w:name="__UnoMark__2860_2100959794"/>
+      <w:bookmarkStart w:id="16" w:name="__UnoMark__540_519706580"/>
+      <w:bookmarkStart w:id="17" w:name="__UnoMark__140_2100959794"/>
+      <w:bookmarkStart w:id="18" w:name="__UnoMark__180_2100959794"/>
       <w:bookmarkEnd w:id="14"/>
       <w:bookmarkEnd w:id="15"/>
       <w:bookmarkEnd w:id="16"/>
@@ -93,18 +93,18 @@
       <w:r>
         <w:rPr/>
       </w:r>
-      <w:bookmarkStart w:id="19" w:name="__UnoMark__2861_2100959794"/>
-      <w:bookmarkStart w:id="20" w:name="__UnoMark__541_519706580"/>
-      <w:bookmarkStart w:id="21" w:name="__UnoMark__141_2100959794"/>
-      <w:bookmarkStart w:id="22" w:name="__UnoMark__2457_2100959794"/>
-      <w:bookmarkStart w:id="23" w:name="__UnoMark__120_2100959794"/>
-      <w:bookmarkStart w:id="24" w:name="__UnoMark__181_2100959794"/>
-      <w:bookmarkStart w:id="25" w:name="__UnoMark__2861_2100959794"/>
-      <w:bookmarkStart w:id="26" w:name="__UnoMark__541_519706580"/>
-      <w:bookmarkStart w:id="27" w:name="__UnoMark__141_2100959794"/>
-      <w:bookmarkStart w:id="28" w:name="__UnoMark__2457_2100959794"/>
-      <w:bookmarkStart w:id="29" w:name="__UnoMark__120_2100959794"/>
-      <w:bookmarkStart w:id="30" w:name="__UnoMark__181_2100959794"/>
+      <w:bookmarkStart w:id="19" w:name="__UnoMark__181_2100959794"/>
+      <w:bookmarkStart w:id="20" w:name="__UnoMark__120_2100959794"/>
+      <w:bookmarkStart w:id="21" w:name="__UnoMark__2457_2100959794"/>
+      <w:bookmarkStart w:id="22" w:name="__UnoMark__141_2100959794"/>
+      <w:bookmarkStart w:id="23" w:name="__UnoMark__541_519706580"/>
+      <w:bookmarkStart w:id="24" w:name="__UnoMark__2861_2100959794"/>
+      <w:bookmarkStart w:id="25" w:name="__UnoMark__181_2100959794"/>
+      <w:bookmarkStart w:id="26" w:name="__UnoMark__120_2100959794"/>
+      <w:bookmarkStart w:id="27" w:name="__UnoMark__2457_2100959794"/>
+      <w:bookmarkStart w:id="28" w:name="__UnoMark__141_2100959794"/>
+      <w:bookmarkStart w:id="29" w:name="__UnoMark__541_519706580"/>
+      <w:bookmarkStart w:id="30" w:name="__UnoMark__2861_2100959794"/>
       <w:bookmarkEnd w:id="25"/>
       <w:bookmarkEnd w:id="26"/>
       <w:bookmarkEnd w:id="27"/>
@@ -117,16 +117,16 @@
         <w:pStyle w:val="Ttulo2"/>
         <w:numPr>
           <w:ilvl w:val="1"/>
-          <w:numId w:val="2"/>
+          <w:numId w:val="3"/>
         </w:numPr>
         <w:rPr/>
       </w:pPr>
-      <w:bookmarkStart w:id="31" w:name="__UnoMark__2862_2100959794"/>
-      <w:bookmarkStart w:id="32" w:name="__UnoMark__142_2100959794"/>
-      <w:bookmarkStart w:id="33" w:name="__UnoMark__2458_2100959794"/>
+      <w:bookmarkStart w:id="31" w:name="__UnoMark__542_519706580"/>
+      <w:bookmarkStart w:id="32" w:name="__UnoMark__2862_2100959794"/>
+      <w:bookmarkStart w:id="33" w:name="__UnoMark__142_2100959794"/>
       <w:bookmarkStart w:id="34" w:name="__UnoMark__121_2100959794"/>
       <w:bookmarkStart w:id="35" w:name="__UnoMark__182_2100959794"/>
-      <w:bookmarkStart w:id="36" w:name="__UnoMark__542_519706580"/>
+      <w:bookmarkStart w:id="36" w:name="__UnoMark__2458_2100959794"/>
       <w:bookmarkEnd w:id="31"/>
       <w:bookmarkEnd w:id="32"/>
       <w:bookmarkEnd w:id="33"/>
@@ -143,11 +143,11 @@
         <w:pStyle w:val="Normal"/>
         <w:rPr/>
       </w:pPr>
-      <w:bookmarkStart w:id="37" w:name="__UnoMark__2863_2100959794"/>
-      <w:bookmarkStart w:id="38" w:name="__UnoMark__143_2100959794"/>
+      <w:bookmarkStart w:id="37" w:name="__UnoMark__183_2100959794"/>
+      <w:bookmarkStart w:id="38" w:name="__UnoMark__122_2100959794"/>
       <w:bookmarkStart w:id="39" w:name="__UnoMark__543_519706580"/>
-      <w:bookmarkStart w:id="40" w:name="__UnoMark__122_2100959794"/>
-      <w:bookmarkStart w:id="41" w:name="__UnoMark__183_2100959794"/>
+      <w:bookmarkStart w:id="40" w:name="__UnoMark__143_2100959794"/>
+      <w:bookmarkStart w:id="41" w:name="__UnoMark__2863_2100959794"/>
       <w:bookmarkEnd w:id="37"/>
       <w:bookmarkEnd w:id="38"/>
       <w:bookmarkEnd w:id="39"/>
@@ -177,9 +177,9 @@
         <w:pStyle w:val="Normal"/>
         <w:rPr/>
       </w:pPr>
-      <w:bookmarkStart w:id="42" w:name="__UnoMark__2864_2100959794"/>
-      <w:bookmarkStart w:id="43" w:name="__UnoMark__184_2100959794"/>
-      <w:bookmarkStart w:id="44" w:name="__UnoMark__2382_2100959794"/>
+      <w:bookmarkStart w:id="42" w:name="__UnoMark__2382_2100959794"/>
+      <w:bookmarkStart w:id="43" w:name="__UnoMark__2864_2100959794"/>
+      <w:bookmarkStart w:id="44" w:name="__UnoMark__184_2100959794"/>
       <w:bookmarkStart w:id="45" w:name="__UnoMark__544_519706580"/>
       <w:bookmarkStart w:id="46" w:name="__UnoMark__123_2100959794"/>
       <w:bookmarkStart w:id="47" w:name="__UnoMark__144_2100959794"/>
@@ -212,11 +212,11 @@
         <w:pStyle w:val="Normal"/>
         <w:rPr/>
       </w:pPr>
-      <w:bookmarkStart w:id="48" w:name="__UnoMark__2865_2100959794"/>
-      <w:bookmarkStart w:id="49" w:name="__UnoMark__145_2100959794"/>
+      <w:bookmarkStart w:id="48" w:name="__UnoMark__124_2100959794"/>
+      <w:bookmarkStart w:id="49" w:name="__UnoMark__545_519706580"/>
       <w:bookmarkStart w:id="50" w:name="__UnoMark__185_2100959794"/>
-      <w:bookmarkStart w:id="51" w:name="__UnoMark__545_519706580"/>
-      <w:bookmarkStart w:id="52" w:name="__UnoMark__124_2100959794"/>
+      <w:bookmarkStart w:id="51" w:name="__UnoMark__145_2100959794"/>
+      <w:bookmarkStart w:id="52" w:name="__UnoMark__2865_2100959794"/>
       <w:bookmarkEnd w:id="48"/>
       <w:bookmarkEnd w:id="49"/>
       <w:bookmarkEnd w:id="50"/>
@@ -236,11 +236,11 @@
         <w:pStyle w:val="Normal"/>
         <w:rPr/>
       </w:pPr>
-      <w:bookmarkStart w:id="53" w:name="__UnoMark__2866_2100959794"/>
-      <w:bookmarkStart w:id="54" w:name="__UnoMark__546_519706580"/>
-      <w:bookmarkStart w:id="55" w:name="__UnoMark__125_2100959794"/>
+      <w:bookmarkStart w:id="53" w:name="__UnoMark__2462_2100959794"/>
+      <w:bookmarkStart w:id="54" w:name="__UnoMark__2866_2100959794"/>
+      <w:bookmarkStart w:id="55" w:name="__UnoMark__546_519706580"/>
       <w:bookmarkStart w:id="56" w:name="__UnoMark__146_2100959794"/>
-      <w:bookmarkStart w:id="57" w:name="__UnoMark__2462_2100959794"/>
+      <w:bookmarkStart w:id="57" w:name="__UnoMark__125_2100959794"/>
       <w:bookmarkEnd w:id="53"/>
       <w:bookmarkEnd w:id="54"/>
       <w:bookmarkEnd w:id="55"/>
@@ -259,9 +259,9 @@
         <w:pStyle w:val="Normal"/>
         <w:rPr/>
       </w:pPr>
-      <w:bookmarkStart w:id="58" w:name="__UnoMark__2867_2100959794"/>
+      <w:bookmarkStart w:id="58" w:name="__UnoMark__547_519706580"/>
       <w:bookmarkStart w:id="59" w:name="__UnoMark__126_2100959794"/>
-      <w:bookmarkStart w:id="60" w:name="__UnoMark__547_519706580"/>
+      <w:bookmarkStart w:id="60" w:name="__UnoMark__2867_2100959794"/>
       <w:bookmarkStart w:id="61" w:name="__UnoMark__147_2100959794"/>
       <w:bookmarkEnd w:id="58"/>
       <w:bookmarkEnd w:id="59"/>
@@ -281,10 +281,10 @@
         <w:pStyle w:val="Normal"/>
         <w:rPr/>
       </w:pPr>
-      <w:bookmarkStart w:id="62" w:name="__UnoMark__2868_2100959794"/>
-      <w:bookmarkStart w:id="63" w:name="__UnoMark__148_2100959794"/>
-      <w:bookmarkStart w:id="64" w:name="__UnoMark__188_2100959794"/>
-      <w:bookmarkStart w:id="65" w:name="__UnoMark__548_519706580"/>
+      <w:bookmarkStart w:id="62" w:name="__UnoMark__548_519706580"/>
+      <w:bookmarkStart w:id="63" w:name="__UnoMark__188_2100959794"/>
+      <w:bookmarkStart w:id="64" w:name="__UnoMark__148_2100959794"/>
+      <w:bookmarkStart w:id="65" w:name="__UnoMark__2868_2100959794"/>
       <w:bookmarkEnd w:id="62"/>
       <w:bookmarkEnd w:id="63"/>
       <w:bookmarkEnd w:id="64"/>
@@ -302,9 +302,9 @@
         <w:pStyle w:val="Normal"/>
         <w:rPr/>
       </w:pPr>
-      <w:bookmarkStart w:id="66" w:name="__UnoMark__2869_2100959794"/>
-      <w:bookmarkStart w:id="67" w:name="__UnoMark__549_519706580"/>
-      <w:bookmarkStart w:id="68" w:name="__UnoMark__149_2100959794"/>
+      <w:bookmarkStart w:id="66" w:name="__UnoMark__149_2100959794"/>
+      <w:bookmarkStart w:id="67" w:name="__UnoMark__2869_2100959794"/>
+      <w:bookmarkStart w:id="68" w:name="__UnoMark__549_519706580"/>
       <w:bookmarkStart w:id="69" w:name="__UnoMark__128_2100959794"/>
       <w:bookmarkStart w:id="70" w:name="__UnoMark__189_2100959794"/>
       <w:bookmarkEnd w:id="66"/>
@@ -336,16 +336,16 @@
           <w:bCs w:val="false"/>
         </w:rPr>
       </w:r>
-      <w:bookmarkStart w:id="71" w:name="__UnoMark__2870_2100959794"/>
-      <w:bookmarkStart w:id="72" w:name="__UnoMark__129_2100959794"/>
+      <w:bookmarkStart w:id="71" w:name="__UnoMark__550_519706580"/>
+      <w:bookmarkStart w:id="72" w:name="__UnoMark__190_2100959794"/>
       <w:bookmarkStart w:id="73" w:name="__UnoMark__150_2100959794"/>
-      <w:bookmarkStart w:id="74" w:name="__UnoMark__190_2100959794"/>
-      <w:bookmarkStart w:id="75" w:name="__UnoMark__550_519706580"/>
-      <w:bookmarkStart w:id="76" w:name="__UnoMark__2870_2100959794"/>
-      <w:bookmarkStart w:id="77" w:name="__UnoMark__129_2100959794"/>
+      <w:bookmarkStart w:id="74" w:name="__UnoMark__129_2100959794"/>
+      <w:bookmarkStart w:id="75" w:name="__UnoMark__2870_2100959794"/>
+      <w:bookmarkStart w:id="76" w:name="__UnoMark__550_519706580"/>
+      <w:bookmarkStart w:id="77" w:name="__UnoMark__190_2100959794"/>
       <w:bookmarkStart w:id="78" w:name="__UnoMark__150_2100959794"/>
-      <w:bookmarkStart w:id="79" w:name="__UnoMark__190_2100959794"/>
-      <w:bookmarkStart w:id="80" w:name="__UnoMark__550_519706580"/>
+      <w:bookmarkStart w:id="79" w:name="__UnoMark__129_2100959794"/>
+      <w:bookmarkStart w:id="80" w:name="__UnoMark__2870_2100959794"/>
       <w:bookmarkEnd w:id="76"/>
       <w:bookmarkEnd w:id="77"/>
       <w:bookmarkEnd w:id="78"/>
@@ -360,8 +360,8 @@
       <w:bookmarkStart w:id="81" w:name="__UnoMark__2871_2100959794"/>
       <w:bookmarkStart w:id="82" w:name="__UnoMark__151_2100959794"/>
       <w:bookmarkStart w:id="83" w:name="__UnoMark__130_2100959794"/>
-      <w:bookmarkStart w:id="84" w:name="__UnoMark__551_519706580"/>
-      <w:bookmarkStart w:id="85" w:name="__UnoMark__191_2100959794"/>
+      <w:bookmarkStart w:id="84" w:name="__UnoMark__191_2100959794"/>
+      <w:bookmarkStart w:id="85" w:name="__UnoMark__551_519706580"/>
       <w:bookmarkEnd w:id="81"/>
       <w:bookmarkEnd w:id="82"/>
       <w:bookmarkEnd w:id="83"/>
@@ -380,11 +380,11 @@
         <w:pStyle w:val="Normal"/>
         <w:rPr/>
       </w:pPr>
-      <w:bookmarkStart w:id="86" w:name="__UnoMark__2872_2100959794"/>
-      <w:bookmarkStart w:id="87" w:name="__UnoMark__192_2100959794"/>
+      <w:bookmarkStart w:id="86" w:name="__UnoMark__552_519706580"/>
+      <w:bookmarkStart w:id="87" w:name="__UnoMark__536_519706580"/>
       <w:bookmarkStart w:id="88" w:name="__UnoMark__131_2100959794"/>
-      <w:bookmarkStart w:id="89" w:name="__UnoMark__536_519706580"/>
-      <w:bookmarkStart w:id="90" w:name="__UnoMark__552_519706580"/>
+      <w:bookmarkStart w:id="89" w:name="__UnoMark__192_2100959794"/>
+      <w:bookmarkStart w:id="90" w:name="__UnoMark__2872_2100959794"/>
       <w:bookmarkEnd w:id="86"/>
       <w:bookmarkEnd w:id="87"/>
       <w:bookmarkEnd w:id="88"/>
@@ -416,14 +416,14 @@
           <w:bCs w:val="false"/>
         </w:rPr>
       </w:r>
-      <w:bookmarkStart w:id="92" w:name="__UnoMark__2873_2100959794"/>
-      <w:bookmarkStart w:id="93" w:name="__UnoMark__193_2100959794"/>
-      <w:bookmarkStart w:id="94" w:name="__UnoMark__153_2100959794"/>
+      <w:bookmarkStart w:id="92" w:name="__UnoMark__153_2100959794"/>
+      <w:bookmarkStart w:id="93" w:name="__UnoMark__2873_2100959794"/>
+      <w:bookmarkStart w:id="94" w:name="__UnoMark__193_2100959794"/>
       <w:bookmarkStart w:id="95" w:name="__UnoMark__553_519706580"/>
       <w:bookmarkStart w:id="96" w:name="__UnoMark__132_2100959794"/>
-      <w:bookmarkStart w:id="97" w:name="__UnoMark__2873_2100959794"/>
-      <w:bookmarkStart w:id="98" w:name="__UnoMark__193_2100959794"/>
-      <w:bookmarkStart w:id="99" w:name="__UnoMark__153_2100959794"/>
+      <w:bookmarkStart w:id="97" w:name="__UnoMark__153_2100959794"/>
+      <w:bookmarkStart w:id="98" w:name="__UnoMark__2873_2100959794"/>
+      <w:bookmarkStart w:id="99" w:name="__UnoMark__193_2100959794"/>
       <w:bookmarkStart w:id="100" w:name="__UnoMark__553_519706580"/>
       <w:bookmarkStart w:id="101" w:name="__UnoMark__132_2100959794"/>
       <w:bookmarkEnd w:id="97"/>
@@ -437,15 +437,15 @@
         <w:pStyle w:val="Ttulo2"/>
         <w:numPr>
           <w:ilvl w:val="1"/>
-          <w:numId w:val="2"/>
+          <w:numId w:val="3"/>
         </w:numPr>
         <w:rPr/>
       </w:pPr>
-      <w:bookmarkStart w:id="102" w:name="__UnoMark__2874_2100959794"/>
-      <w:bookmarkStart w:id="103" w:name="__UnoMark__133_2100959794"/>
+      <w:bookmarkStart w:id="102" w:name="__UnoMark__194_2100959794"/>
+      <w:bookmarkStart w:id="103" w:name="__UnoMark__554_519706580"/>
       <w:bookmarkStart w:id="104" w:name="__UnoMark__154_2100959794"/>
-      <w:bookmarkStart w:id="105" w:name="__UnoMark__554_519706580"/>
-      <w:bookmarkStart w:id="106" w:name="__UnoMark__194_2100959794"/>
+      <w:bookmarkStart w:id="105" w:name="__UnoMark__133_2100959794"/>
+      <w:bookmarkStart w:id="106" w:name="__UnoMark__2874_2100959794"/>
       <w:bookmarkEnd w:id="102"/>
       <w:bookmarkEnd w:id="103"/>
       <w:bookmarkEnd w:id="104"/>
@@ -464,8 +464,8 @@
       <w:bookmarkStart w:id="107" w:name="__UnoMark__2875_2100959794"/>
       <w:bookmarkStart w:id="108" w:name="__UnoMark__195_2100959794"/>
       <w:bookmarkStart w:id="109" w:name="__UnoMark__1030_2100959794"/>
-      <w:bookmarkStart w:id="110" w:name="__UnoMark__555_519706580"/>
-      <w:bookmarkStart w:id="111" w:name="__UnoMark__155_2100959794"/>
+      <w:bookmarkStart w:id="110" w:name="__UnoMark__155_2100959794"/>
+      <w:bookmarkStart w:id="111" w:name="__UnoMark__555_519706580"/>
       <w:bookmarkStart w:id="112" w:name="__UnoMark__134_2100959794"/>
       <w:bookmarkEnd w:id="107"/>
       <w:bookmarkEnd w:id="108"/>
@@ -527,7 +527,10 @@
         </w:rPr>
       </w:pPr>
       <w:r>
-        <w:rPr/>
+        <w:rPr>
+          <w:i w:val="false"/>
+          <w:iCs w:val="false"/>
+        </w:rPr>
       </w:r>
       <w:bookmarkStart w:id="114" w:name="__UnoMark__2877_2100959794"/>
       <w:bookmarkStart w:id="115" w:name="__UnoMark__156_2100959794"/>
@@ -541,13 +544,13 @@
         <w:pStyle w:val="Ttulo2"/>
         <w:numPr>
           <w:ilvl w:val="1"/>
-          <w:numId w:val="1"/>
+          <w:numId w:val="2"/>
         </w:numPr>
         <w:rPr/>
       </w:pPr>
-      <w:bookmarkStart w:id="118" w:name="__UnoMark__2878_2100959794"/>
+      <w:bookmarkStart w:id="118" w:name="__UnoMark__157_2100959794"/>
       <w:bookmarkStart w:id="119" w:name="__UnoMark__197_2100959794"/>
-      <w:bookmarkStart w:id="120" w:name="__UnoMark__157_2100959794"/>
+      <w:bookmarkStart w:id="120" w:name="__UnoMark__2878_2100959794"/>
       <w:bookmarkEnd w:id="118"/>
       <w:bookmarkEnd w:id="119"/>
       <w:bookmarkEnd w:id="120"/>
@@ -555,8 +558,8 @@
         <w:rPr/>
         <w:t>UTILIDA</w:t>
       </w:r>
-      <w:bookmarkStart w:id="121" w:name="__UnoMark__161_2100959794"/>
-      <w:bookmarkStart w:id="122" w:name="__UnoMark__162_2100959794"/>
+      <w:bookmarkStart w:id="121" w:name="__UnoMark__162_2100959794"/>
+      <w:bookmarkStart w:id="122" w:name="__UnoMark__161_2100959794"/>
       <w:bookmarkEnd w:id="121"/>
       <w:bookmarkEnd w:id="122"/>
       <w:r>
@@ -569,8 +572,8 @@
         <w:rPr/>
         <w:t xml:space="preserve">ES </w:t>
       </w:r>
-      <w:bookmarkStart w:id="124" w:name="__UnoMark__165_2100959794"/>
-      <w:bookmarkStart w:id="125" w:name="__UnoMark__166_2100959794"/>
+      <w:bookmarkStart w:id="124" w:name="__UnoMark__166_2100959794"/>
+      <w:bookmarkStart w:id="125" w:name="__UnoMark__165_2100959794"/>
       <w:bookmarkEnd w:id="124"/>
       <w:bookmarkEnd w:id="125"/>
       <w:r>
@@ -619,10 +622,10 @@
         <w:pStyle w:val="Normal"/>
         <w:rPr/>
       </w:pPr>
-      <w:bookmarkStart w:id="132" w:name="__UnoMark__2879_2100959794"/>
-      <w:bookmarkStart w:id="133" w:name="__UnoMark__198_2100959794"/>
-      <w:bookmarkStart w:id="134" w:name="__UnoMark__176_2100959794"/>
-      <w:bookmarkStart w:id="135" w:name="__UnoMark__175_2100959794"/>
+      <w:bookmarkStart w:id="132" w:name="__UnoMark__175_2100959794"/>
+      <w:bookmarkStart w:id="133" w:name="__UnoMark__176_2100959794"/>
+      <w:bookmarkStart w:id="134" w:name="__UnoMark__198_2100959794"/>
+      <w:bookmarkStart w:id="135" w:name="__UnoMark__2879_2100959794"/>
       <w:bookmarkEnd w:id="132"/>
       <w:bookmarkEnd w:id="133"/>
       <w:bookmarkEnd w:id="134"/>
@@ -655,8 +658,8 @@
         <w:rPr/>
         <w:t>s</w:t>
       </w:r>
-      <w:bookmarkStart w:id="140" w:name="__UnoMark__206_2100959794"/>
-      <w:bookmarkStart w:id="141" w:name="__UnoMark__207_2100959794"/>
+      <w:bookmarkStart w:id="140" w:name="__UnoMark__207_2100959794"/>
+      <w:bookmarkStart w:id="141" w:name="__UnoMark__206_2100959794"/>
       <w:bookmarkEnd w:id="140"/>
       <w:bookmarkEnd w:id="141"/>
       <w:r>
@@ -723,7 +726,7 @@
         <w:pStyle w:val="Ttulo2"/>
         <w:numPr>
           <w:ilvl w:val="1"/>
-          <w:numId w:val="1"/>
+          <w:numId w:val="2"/>
         </w:numPr>
         <w:rPr/>
       </w:pPr>
@@ -807,8 +810,8 @@
           <w:bCs/>
         </w:rPr>
       </w:pPr>
-      <w:bookmarkStart w:id="155" w:name="__UnoMark__2885_2100959794"/>
-      <w:bookmarkStart w:id="156" w:name="__UnoMark__2481_2100959794"/>
+      <w:bookmarkStart w:id="155" w:name="__UnoMark__2481_2100959794"/>
+      <w:bookmarkStart w:id="156" w:name="__UnoMark__2885_2100959794"/>
       <w:bookmarkEnd w:id="155"/>
       <w:bookmarkEnd w:id="156"/>
       <w:r>
@@ -830,14 +833,14 @@
       </w:pPr>
       <w:r>
         <w:rPr>
-          <w:b/>
-          <w:bCs/>
-        </w:rPr>
-      </w:r>
-      <w:bookmarkStart w:id="157" w:name="__UnoMark__2886_2100959794"/>
-      <w:bookmarkStart w:id="158" w:name="__UnoMark__2482_2100959794"/>
-      <w:bookmarkStart w:id="159" w:name="__UnoMark__2886_2100959794"/>
-      <w:bookmarkStart w:id="160" w:name="__UnoMark__2482_2100959794"/>
+          <w:b w:val="false"/>
+          <w:bCs w:val="false"/>
+        </w:rPr>
+      </w:r>
+      <w:bookmarkStart w:id="157" w:name="__UnoMark__2482_2100959794"/>
+      <w:bookmarkStart w:id="158" w:name="__UnoMark__2886_2100959794"/>
+      <w:bookmarkStart w:id="159" w:name="__UnoMark__2482_2100959794"/>
+      <w:bookmarkStart w:id="160" w:name="__UnoMark__2886_2100959794"/>
       <w:bookmarkEnd w:id="159"/>
       <w:bookmarkEnd w:id="160"/>
     </w:p>
@@ -878,8 +881,8 @@
       </w:pPr>
       <w:r>
         <w:rPr>
-          <w:b/>
-          <w:bCs/>
+          <w:b w:val="false"/>
+          <w:bCs w:val="false"/>
         </w:rPr>
       </w:r>
       <w:bookmarkStart w:id="162" w:name="__UnoMark__2888_2100959794"/>
@@ -923,14 +926,14 @@
       </w:pPr>
       <w:r>
         <w:rPr>
-          <w:b/>
-          <w:bCs/>
-        </w:rPr>
-      </w:r>
-      <w:bookmarkStart w:id="165" w:name="__UnoMark__2890_2100959794"/>
-      <w:bookmarkStart w:id="166" w:name="__UnoMark__2408_2100959794"/>
-      <w:bookmarkStart w:id="167" w:name="__UnoMark__2890_2100959794"/>
-      <w:bookmarkStart w:id="168" w:name="__UnoMark__2408_2100959794"/>
+          <w:b w:val="false"/>
+          <w:bCs w:val="false"/>
+        </w:rPr>
+      </w:r>
+      <w:bookmarkStart w:id="165" w:name="__UnoMark__2408_2100959794"/>
+      <w:bookmarkStart w:id="166" w:name="__UnoMark__2890_2100959794"/>
+      <w:bookmarkStart w:id="167" w:name="__UnoMark__2408_2100959794"/>
+      <w:bookmarkStart w:id="168" w:name="__UnoMark__2890_2100959794"/>
       <w:bookmarkEnd w:id="167"/>
       <w:bookmarkEnd w:id="168"/>
     </w:p>
@@ -939,7 +942,7 @@
         <w:pStyle w:val="Ttulo2"/>
         <w:numPr>
           <w:ilvl w:val="1"/>
-          <w:numId w:val="1"/>
+          <w:numId w:val="2"/>
         </w:numPr>
         <w:rPr/>
       </w:pPr>
@@ -967,7 +970,7 @@
         <w:pStyle w:val="Ttulo2"/>
         <w:numPr>
           <w:ilvl w:val="1"/>
-          <w:numId w:val="1"/>
+          <w:numId w:val="2"/>
         </w:numPr>
         <w:rPr/>
       </w:pPr>
@@ -983,8 +986,8 @@
         <w:pStyle w:val="Normal"/>
         <w:rPr/>
       </w:pPr>
-      <w:bookmarkStart w:id="172" w:name="__UnoMark__2894_2100959794"/>
-      <w:bookmarkStart w:id="173" w:name="__UnoMark__2412_2100959794"/>
+      <w:bookmarkStart w:id="172" w:name="__UnoMark__2412_2100959794"/>
+      <w:bookmarkStart w:id="173" w:name="__UnoMark__2894_2100959794"/>
       <w:bookmarkEnd w:id="172"/>
       <w:bookmarkEnd w:id="173"/>
       <w:r>
@@ -1029,7 +1032,8 @@
       </w:pPr>
       <w:r>
         <w:rPr>
-          <w:u w:val="single"/>
+          <w:b w:val="false"/>
+          <w:bCs w:val="false"/>
         </w:rPr>
       </w:r>
       <w:bookmarkStart w:id="175" w:name="__UnoMark__2896_2100959794"/>
@@ -1041,7 +1045,7 @@
         <w:pStyle w:val="Ttulo1"/>
         <w:numPr>
           <w:ilvl w:val="0"/>
-          <w:numId w:val="1"/>
+          <w:numId w:val="2"/>
         </w:numPr>
         <w:rPr/>
       </w:pPr>
@@ -1057,7 +1061,7 @@
         <w:pStyle w:val="Ttulo2"/>
         <w:numPr>
           <w:ilvl w:val="1"/>
-          <w:numId w:val="1"/>
+          <w:numId w:val="2"/>
         </w:numPr>
         <w:rPr/>
       </w:pPr>
@@ -1088,11 +1092,7 @@
       </w:r>
       <w:r>
         <w:rPr/>
-        <w:t xml:space="preserve"> –</w:t>
-      </w:r>
-      <w:r>
-        <w:rPr/>
-        <w:t>ejs</w:t>
+        <w:t xml:space="preserve"> –ejs</w:t>
       </w:r>
     </w:p>
     <w:p>
@@ -1136,7 +1136,10 @@
         </w:rPr>
       </w:pPr>
       <w:r>
-        <w:rPr/>
+        <w:rPr>
+          <w:i w:val="false"/>
+          <w:iCs w:val="false"/>
+        </w:rPr>
       </w:r>
       <w:bookmarkStart w:id="183" w:name="__UnoMark__2902_2100959794"/>
       <w:bookmarkStart w:id="184" w:name="__UnoMark__2902_2100959794"/>
@@ -1167,7 +1170,10 @@
         </w:rPr>
       </w:pPr>
       <w:r>
-        <w:rPr/>
+        <w:rPr>
+          <w:i w:val="false"/>
+          <w:iCs w:val="false"/>
+        </w:rPr>
       </w:r>
       <w:bookmarkStart w:id="186" w:name="__UnoMark__2904_2100959794"/>
       <w:bookmarkStart w:id="187" w:name="__UnoMark__2904_2100959794"/>
@@ -1193,8 +1199,8 @@
         <w:pStyle w:val="Normal"/>
         <w:rPr/>
       </w:pPr>
-      <w:bookmarkStart w:id="189" w:name="__UnoMark__2906_2100959794"/>
-      <w:bookmarkStart w:id="190" w:name="__UnoMark__2502_2100959794"/>
+      <w:bookmarkStart w:id="189" w:name="__UnoMark__2502_2100959794"/>
+      <w:bookmarkStart w:id="190" w:name="__UnoMark__2906_2100959794"/>
       <w:bookmarkEnd w:id="189"/>
       <w:bookmarkEnd w:id="190"/>
       <w:r>
@@ -1210,14 +1216,15 @@
         <w:pStyle w:val="Normal"/>
         <w:rPr>
           <w:rFonts w:ascii="Droid Sans Mono;monospace;monospace" w:hAnsi="Droid Sans Mono;monospace;monospace"/>
+          <w:b w:val="false"/>
           <w:b w:val="false"/>
           <w:color w:val="D4D4D4"/>
           <w:sz w:val="21"/>
           <w:highlight w:val="black"/>
         </w:rPr>
       </w:pPr>
-      <w:bookmarkStart w:id="191" w:name="__UnoMark__2907_2100959794"/>
-      <w:bookmarkStart w:id="192" w:name="__UnoMark__2503_2100959794"/>
+      <w:bookmarkStart w:id="191" w:name="__UnoMark__2503_2100959794"/>
+      <w:bookmarkStart w:id="192" w:name="__UnoMark__2907_2100959794"/>
       <w:bookmarkEnd w:id="191"/>
       <w:bookmarkEnd w:id="192"/>
       <w:r>
@@ -1252,6 +1259,7 @@
         <w:rPr>
           <w:rFonts w:ascii="Droid Sans Mono;monospace;monospace" w:hAnsi="Droid Sans Mono;monospace;monospace"/>
           <w:b w:val="false"/>
+          <w:b w:val="false"/>
           <w:color w:val="D4D4D4"/>
           <w:sz w:val="21"/>
           <w:highlight w:val="black"/>
@@ -1307,6 +1315,7 @@
         <w:rPr>
           <w:rFonts w:ascii="Droid Sans Mono;monospace;monospace" w:hAnsi="Droid Sans Mono;monospace;monospace"/>
           <w:b w:val="false"/>
+          <w:b w:val="false"/>
           <w:color w:val="D4D4D4"/>
           <w:sz w:val="21"/>
           <w:highlight w:val="black"/>
@@ -1351,6 +1360,7 @@
         <w:spacing w:lineRule="atLeast" w:line="285"/>
         <w:rPr>
           <w:rFonts w:ascii="Droid Sans Mono;monospace;monospace" w:hAnsi="Droid Sans Mono;monospace;monospace"/>
+          <w:b w:val="false"/>
           <w:b w:val="false"/>
           <w:color w:val="D4D4D4"/>
           <w:sz w:val="21"/>
@@ -1382,12 +1392,15 @@
         </w:rPr>
       </w:pPr>
       <w:r>
-        <w:rPr/>
-      </w:r>
-      <w:bookmarkStart w:id="197" w:name="__UnoMark__2911_2100959794"/>
-      <w:bookmarkStart w:id="198" w:name="__UnoMark__2507_2100959794"/>
-      <w:bookmarkStart w:id="199" w:name="__UnoMark__2911_2100959794"/>
-      <w:bookmarkStart w:id="200" w:name="__UnoMark__2507_2100959794"/>
+        <w:rPr>
+          <w:i w:val="false"/>
+          <w:iCs w:val="false"/>
+        </w:rPr>
+      </w:r>
+      <w:bookmarkStart w:id="197" w:name="__UnoMark__2507_2100959794"/>
+      <w:bookmarkStart w:id="198" w:name="__UnoMark__2911_2100959794"/>
+      <w:bookmarkStart w:id="199" w:name="__UnoMark__2507_2100959794"/>
+      <w:bookmarkStart w:id="200" w:name="__UnoMark__2911_2100959794"/>
       <w:bookmarkEnd w:id="199"/>
       <w:bookmarkEnd w:id="200"/>
     </w:p>
@@ -1396,8 +1409,8 @@
         <w:pStyle w:val="Normal"/>
         <w:rPr/>
       </w:pPr>
-      <w:bookmarkStart w:id="201" w:name="__UnoMark__2912_2100959794"/>
-      <w:bookmarkStart w:id="202" w:name="__UnoMark__2508_2100959794"/>
+      <w:bookmarkStart w:id="201" w:name="__UnoMark__2508_2100959794"/>
+      <w:bookmarkStart w:id="202" w:name="__UnoMark__2912_2100959794"/>
       <w:bookmarkEnd w:id="201"/>
       <w:bookmarkEnd w:id="202"/>
       <w:r>
@@ -1521,53 +1534,62 @@
       <w:r>
         <w:rPr/>
       </w:r>
+    </w:p>
+    <w:p>
+      <w:pPr>
+        <w:pStyle w:val="Normal"/>
+        <w:rPr/>
+      </w:pPr>
       <w:bookmarkStart w:id="206" w:name="__UnoMark__2916_2100959794"/>
-      <w:bookmarkStart w:id="207" w:name="__UnoMark__2916_2100959794"/>
-      <w:bookmarkEnd w:id="207"/>
+      <w:bookmarkEnd w:id="206"/>
+      <w:r>
+        <w:rPr/>
+        <w:t>Express siempre debe estar instalado en la aplicación para que funcione.</w:t>
+      </w:r>
     </w:p>
     <w:p>
       <w:pPr>
         <w:pStyle w:val="Ttulo2"/>
         <w:numPr>
           <w:ilvl w:val="1"/>
-          <w:numId w:val="1"/>
+          <w:numId w:val="2"/>
         </w:numPr>
         <w:rPr/>
       </w:pPr>
+      <w:bookmarkStart w:id="207" w:name="__UnoMark__2435_2100959794"/>
       <w:bookmarkStart w:id="208" w:name="__UnoMark__2917_2100959794"/>
-      <w:bookmarkStart w:id="209" w:name="__UnoMark__2435_2100959794"/>
+      <w:bookmarkEnd w:id="207"/>
       <w:bookmarkEnd w:id="208"/>
+      <w:r>
+        <w:rPr/>
+        <w:t>ESTRUCTURAR APLICACI</w:t>
+      </w:r>
+      <w:bookmarkStart w:id="209" w:name="__UnoMark__2445_2100959794"/>
       <w:bookmarkEnd w:id="209"/>
       <w:r>
         <w:rPr/>
-        <w:t>ESTRUCTURAR APLICACI</w:t>
-      </w:r>
-      <w:bookmarkStart w:id="210" w:name="__UnoMark__2445_2100959794"/>
+        <w:t>ONES</w:t>
+      </w:r>
+    </w:p>
+    <w:p>
+      <w:pPr>
+        <w:pStyle w:val="Normal"/>
+        <w:rPr/>
+      </w:pPr>
+      <w:bookmarkStart w:id="210" w:name="__UnoMark__2918_2100959794"/>
       <w:bookmarkEnd w:id="210"/>
       <w:r>
         <w:rPr/>
-        <w:t>ONES</w:t>
-      </w:r>
-    </w:p>
-    <w:p>
-      <w:pPr>
-        <w:pStyle w:val="Normal"/>
-        <w:rPr/>
-      </w:pPr>
-      <w:bookmarkStart w:id="211" w:name="__UnoMark__2918_2100959794"/>
+        <w:t>Patrón MVC (Modelo – Vista – Controlador)</w:t>
+      </w:r>
+    </w:p>
+    <w:p>
+      <w:pPr>
+        <w:pStyle w:val="Normal"/>
+        <w:rPr/>
+      </w:pPr>
+      <w:bookmarkStart w:id="211" w:name="__UnoMark__2919_2100959794"/>
       <w:bookmarkEnd w:id="211"/>
-      <w:r>
-        <w:rPr/>
-        <w:t>Patrón MVC (Modelo – Vista – Controlador)</w:t>
-      </w:r>
-    </w:p>
-    <w:p>
-      <w:pPr>
-        <w:pStyle w:val="Normal"/>
-        <w:rPr/>
-      </w:pPr>
-      <w:bookmarkStart w:id="212" w:name="__UnoMark__2919_2100959794"/>
-      <w:bookmarkEnd w:id="212"/>
       <w:r>
         <w:rPr/>
         <w:tab/>
@@ -1579,8 +1601,8 @@
         <w:pStyle w:val="Normal"/>
         <w:rPr/>
       </w:pPr>
-      <w:bookmarkStart w:id="213" w:name="__UnoMark__2920_2100959794"/>
-      <w:bookmarkEnd w:id="213"/>
+      <w:bookmarkStart w:id="212" w:name="__UnoMark__2920_2100959794"/>
+      <w:bookmarkEnd w:id="212"/>
       <w:r>
         <w:rPr/>
         <w:tab/>
@@ -1592,66 +1614,78 @@
         <w:pStyle w:val="Normal"/>
         <w:rPr/>
       </w:pPr>
-      <w:bookmarkStart w:id="214" w:name="__UnoMark__2921_2100959794"/>
-      <w:bookmarkEnd w:id="214"/>
+      <w:bookmarkStart w:id="213" w:name="__UnoMark__2921_2100959794"/>
+      <w:bookmarkEnd w:id="213"/>
       <w:r>
         <w:rPr/>
         <w:tab/>
         <w:t>Modelo → Es el core de la aplicaci</w:t>
       </w:r>
-      <w:bookmarkStart w:id="215" w:name="__UnoMark__2854_2100959794"/>
+      <w:bookmarkStart w:id="214" w:name="__UnoMark__2854_2100959794"/>
+      <w:bookmarkEnd w:id="214"/>
+      <w:r>
+        <w:rPr/>
+        <w:t>ón</w:t>
+      </w:r>
+      <w:bookmarkStart w:id="215" w:name="__UnoMark__2855_2100959794"/>
       <w:bookmarkEnd w:id="215"/>
       <w:r>
         <w:rPr/>
-        <w:t>ón</w:t>
-      </w:r>
-      <w:bookmarkStart w:id="216" w:name="__UnoMark__2855_2100959794"/>
+        <w:t>.</w:t>
+      </w:r>
+    </w:p>
+    <w:p>
+      <w:pPr>
+        <w:pStyle w:val="Normal"/>
+        <w:rPr/>
+      </w:pPr>
+      <w:r>
+        <w:rPr/>
+      </w:r>
+    </w:p>
+    <w:p>
+      <w:pPr>
+        <w:pStyle w:val="Normal"/>
+        <w:rPr/>
+      </w:pPr>
+      <w:r>
+        <w:rPr/>
+      </w:r>
+    </w:p>
+    <w:p>
+      <w:pPr>
+        <w:pStyle w:val="Normal"/>
+        <w:rPr/>
+      </w:pPr>
+      <w:r>
+        <w:rPr/>
+      </w:r>
+    </w:p>
+    <w:p>
+      <w:pPr>
+        <w:pStyle w:val="Normal"/>
+        <w:rPr/>
+      </w:pPr>
+      <w:r>
+        <w:rPr/>
+      </w:r>
+    </w:p>
+    <w:p>
+      <w:pPr>
+        <w:pStyle w:val="Cuerpodetexto"/>
+        <w:spacing w:before="0" w:after="140"/>
+        <w:rPr/>
+      </w:pPr>
+      <w:bookmarkStart w:id="216" w:name="__UnoMark__556_519706580"/>
+      <w:bookmarkStart w:id="217" w:name="__UnoMark__136_2100959794"/>
+      <w:bookmarkStart w:id="218" w:name="__UnoMark__158_2100959794"/>
+      <w:bookmarkStart w:id="219" w:name="__UnoMark__199_2100959794"/>
+      <w:bookmarkStart w:id="220" w:name="__UnoMark__2923_2100959794"/>
       <w:bookmarkEnd w:id="216"/>
-      <w:r>
-        <w:rPr/>
-        <w:t>.</w:t>
-      </w:r>
-    </w:p>
-    <w:p>
-      <w:pPr>
-        <w:pStyle w:val="Normal"/>
-        <w:rPr/>
-      </w:pPr>
-      <w:r>
-        <w:rPr/>
-      </w:r>
-    </w:p>
-    <w:p>
-      <w:pPr>
-        <w:pStyle w:val="Normal"/>
-        <w:rPr/>
-      </w:pPr>
-      <w:r>
-        <w:rPr/>
-      </w:r>
-      <w:bookmarkStart w:id="217" w:name="__UnoMark__2922_2100959794"/>
-      <w:bookmarkStart w:id="218" w:name="__UnoMark__2856_2100959794"/>
-      <w:bookmarkStart w:id="219" w:name="__UnoMark__2922_2100959794"/>
-      <w:bookmarkStart w:id="220" w:name="__UnoMark__2856_2100959794"/>
+      <w:bookmarkEnd w:id="217"/>
+      <w:bookmarkEnd w:id="218"/>
       <w:bookmarkEnd w:id="219"/>
       <w:bookmarkEnd w:id="220"/>
-    </w:p>
-    <w:p>
-      <w:pPr>
-        <w:pStyle w:val="Cuerpodetexto"/>
-        <w:spacing w:before="0" w:after="140"/>
-        <w:rPr/>
-      </w:pPr>
-      <w:bookmarkStart w:id="221" w:name="__UnoMark__2923_2100959794"/>
-      <w:bookmarkStart w:id="222" w:name="__UnoMark__199_2100959794"/>
-      <w:bookmarkStart w:id="223" w:name="__UnoMark__158_2100959794"/>
-      <w:bookmarkStart w:id="224" w:name="__UnoMark__136_2100959794"/>
-      <w:bookmarkStart w:id="225" w:name="__UnoMark__556_519706580"/>
-      <w:bookmarkEnd w:id="221"/>
-      <w:bookmarkEnd w:id="222"/>
-      <w:bookmarkEnd w:id="223"/>
-      <w:bookmarkEnd w:id="224"/>
-      <w:bookmarkEnd w:id="225"/>
       <w:r>
         <w:rPr/>
         <w:t>~</w:t>
@@ -1858,11 +1892,106 @@
       </w:pPr>
     </w:lvl>
   </w:abstractNum>
+  <w:abstractNum w:abstractNumId="3">
+    <w:lvl w:ilvl="0">
+      <w:start w:val="1"/>
+      <w:numFmt w:val="none"/>
+      <w:suff w:val="nothing"/>
+      <w:lvlText w:val=""/>
+      <w:lvlJc w:val="left"/>
+      <w:pPr>
+        <w:ind w:left="0" w:hanging="0"/>
+      </w:pPr>
+    </w:lvl>
+    <w:lvl w:ilvl="1">
+      <w:start w:val="1"/>
+      <w:numFmt w:val="none"/>
+      <w:suff w:val="nothing"/>
+      <w:lvlText w:val=""/>
+      <w:lvlJc w:val="left"/>
+      <w:pPr>
+        <w:ind w:left="0" w:hanging="0"/>
+      </w:pPr>
+    </w:lvl>
+    <w:lvl w:ilvl="2">
+      <w:start w:val="1"/>
+      <w:numFmt w:val="none"/>
+      <w:suff w:val="nothing"/>
+      <w:lvlText w:val=""/>
+      <w:lvlJc w:val="left"/>
+      <w:pPr>
+        <w:ind w:left="0" w:hanging="0"/>
+      </w:pPr>
+    </w:lvl>
+    <w:lvl w:ilvl="3">
+      <w:start w:val="1"/>
+      <w:numFmt w:val="none"/>
+      <w:suff w:val="nothing"/>
+      <w:lvlText w:val=""/>
+      <w:lvlJc w:val="left"/>
+      <w:pPr>
+        <w:ind w:left="0" w:hanging="0"/>
+      </w:pPr>
+    </w:lvl>
+    <w:lvl w:ilvl="4">
+      <w:start w:val="1"/>
+      <w:numFmt w:val="none"/>
+      <w:suff w:val="nothing"/>
+      <w:lvlText w:val=""/>
+      <w:lvlJc w:val="left"/>
+      <w:pPr>
+        <w:ind w:left="0" w:hanging="0"/>
+      </w:pPr>
+    </w:lvl>
+    <w:lvl w:ilvl="5">
+      <w:start w:val="1"/>
+      <w:numFmt w:val="none"/>
+      <w:suff w:val="nothing"/>
+      <w:lvlText w:val=""/>
+      <w:lvlJc w:val="left"/>
+      <w:pPr>
+        <w:ind w:left="0" w:hanging="0"/>
+      </w:pPr>
+    </w:lvl>
+    <w:lvl w:ilvl="6">
+      <w:start w:val="1"/>
+      <w:numFmt w:val="none"/>
+      <w:suff w:val="nothing"/>
+      <w:lvlText w:val=""/>
+      <w:lvlJc w:val="left"/>
+      <w:pPr>
+        <w:ind w:left="0" w:hanging="0"/>
+      </w:pPr>
+    </w:lvl>
+    <w:lvl w:ilvl="7">
+      <w:start w:val="1"/>
+      <w:numFmt w:val="none"/>
+      <w:suff w:val="nothing"/>
+      <w:lvlText w:val=""/>
+      <w:lvlJc w:val="left"/>
+      <w:pPr>
+        <w:ind w:left="0" w:hanging="0"/>
+      </w:pPr>
+    </w:lvl>
+    <w:lvl w:ilvl="8">
+      <w:start w:val="1"/>
+      <w:numFmt w:val="none"/>
+      <w:suff w:val="nothing"/>
+      <w:lvlText w:val=""/>
+      <w:lvlJc w:val="left"/>
+      <w:pPr>
+        <w:ind w:left="0" w:hanging="0"/>
+      </w:pPr>
+    </w:lvl>
+  </w:abstractNum>
   <w:num w:numId="1">
     <w:abstractNumId w:val="1"/>
   </w:num>
   <w:num w:numId="2">
     <w:abstractNumId w:val="2"/>
+  </w:num>
+  <w:num w:numId="3">
+    <w:abstractNumId w:val="3"/>
   </w:num>
 </w:numbering>
 </file>
@@ -1874,6 +2003,7 @@
       <w:rPr>
         <w:rFonts w:ascii="Liberation Serif" w:hAnsi="Liberation Serif" w:eastAsia="Noto Sans CJK SC" w:cs="Lohit Devanagari"/>
         <w:kern w:val="2"/>
+        <w:sz w:val="20"/>
         <w:szCs w:val="24"/>
         <w:lang w:val="es-ES" w:eastAsia="zh-CN" w:bidi="hi-IN"/>
       </w:rPr>
@@ -1943,6 +2073,14 @@
       <w:color w:val="000080"/>
       <w:u w:val="single"/>
       <w:lang w:val="zxx" w:eastAsia="zxx" w:bidi="zxx"/>
+    </w:rPr>
+  </w:style>
+  <w:style w:type="character" w:styleId="ListLabel1">
+    <w:name w:val="ListLabel 1"/>
+    <w:qFormat/>
+    <w:rPr>
+      <w:i w:val="false"/>
+      <w:iCs w:val="false"/>
     </w:rPr>
   </w:style>
   <w:style w:type="paragraph" w:styleId="Ttulo">

</xml_diff>

<commit_message>
Generado API con agentes
</commit_message>
<xml_diff>
--- a/node-express-mongo.docx
+++ b/node-express-mongo.docx
@@ -8,11 +8,11 @@
         <w:spacing w:before="240" w:after="120"/>
         <w:rPr/>
       </w:pPr>
-      <w:bookmarkStart w:id="0" w:name="__UnoMark__177_2100959794"/>
-      <w:bookmarkStart w:id="1" w:name="__UnoMark__137_2100959794"/>
-      <w:bookmarkStart w:id="2" w:name="__UnoMark__116_2100959794"/>
-      <w:bookmarkStart w:id="3" w:name="__UnoMark__2857_2100959794"/>
-      <w:bookmarkStart w:id="4" w:name="__UnoMark__537_519706580"/>
+      <w:bookmarkStart w:id="0" w:name="__UnoMark__537_519706580"/>
+      <w:bookmarkStart w:id="1" w:name="__UnoMark__2857_2100959794"/>
+      <w:bookmarkStart w:id="2" w:name="__UnoMark__137_2100959794"/>
+      <w:bookmarkStart w:id="3" w:name="__UnoMark__177_2100959794"/>
+      <w:bookmarkStart w:id="4" w:name="__UnoMark__116_2100959794"/>
       <w:bookmarkEnd w:id="0"/>
       <w:bookmarkEnd w:id="1"/>
       <w:bookmarkEnd w:id="2"/>
@@ -32,10 +32,10 @@
         </w:numPr>
         <w:rPr/>
       </w:pPr>
-      <w:bookmarkStart w:id="5" w:name="__UnoMark__2858_2100959794"/>
-      <w:bookmarkStart w:id="6" w:name="__UnoMark__2454_2100959794"/>
-      <w:bookmarkStart w:id="7" w:name="__UnoMark__538_519706580"/>
-      <w:bookmarkStart w:id="8" w:name="__UnoMark__117_2100959794"/>
+      <w:bookmarkStart w:id="5" w:name="__UnoMark__117_2100959794"/>
+      <w:bookmarkStart w:id="6" w:name="__UnoMark__538_519706580"/>
+      <w:bookmarkStart w:id="7" w:name="__UnoMark__2454_2100959794"/>
+      <w:bookmarkStart w:id="8" w:name="__UnoMark__2858_2100959794"/>
       <w:bookmarkEnd w:id="5"/>
       <w:bookmarkEnd w:id="6"/>
       <w:bookmarkEnd w:id="7"/>
@@ -50,11 +50,11 @@
         <w:pStyle w:val="Normal"/>
         <w:rPr/>
       </w:pPr>
-      <w:bookmarkStart w:id="9" w:name="__UnoMark__139_2100959794"/>
-      <w:bookmarkStart w:id="10" w:name="__UnoMark__539_519706580"/>
+      <w:bookmarkStart w:id="9" w:name="__UnoMark__2859_2100959794"/>
+      <w:bookmarkStart w:id="10" w:name="__UnoMark__118_2100959794"/>
       <w:bookmarkStart w:id="11" w:name="__UnoMark__179_2100959794"/>
-      <w:bookmarkStart w:id="12" w:name="__UnoMark__118_2100959794"/>
-      <w:bookmarkStart w:id="13" w:name="__UnoMark__2859_2100959794"/>
+      <w:bookmarkStart w:id="12" w:name="__UnoMark__539_519706580"/>
+      <w:bookmarkStart w:id="13" w:name="__UnoMark__139_2100959794"/>
       <w:bookmarkEnd w:id="9"/>
       <w:bookmarkEnd w:id="10"/>
       <w:bookmarkEnd w:id="11"/>
@@ -71,10 +71,10 @@
         <w:rPr/>
       </w:pPr>
       <w:bookmarkStart w:id="14" w:name="__UnoMark__119_2100959794"/>
-      <w:bookmarkStart w:id="15" w:name="__UnoMark__2860_2100959794"/>
+      <w:bookmarkStart w:id="15" w:name="__UnoMark__180_2100959794"/>
       <w:bookmarkStart w:id="16" w:name="__UnoMark__540_519706580"/>
-      <w:bookmarkStart w:id="17" w:name="__UnoMark__140_2100959794"/>
-      <w:bookmarkStart w:id="18" w:name="__UnoMark__180_2100959794"/>
+      <w:bookmarkStart w:id="17" w:name="__UnoMark__2860_2100959794"/>
+      <w:bookmarkStart w:id="18" w:name="__UnoMark__140_2100959794"/>
       <w:bookmarkEnd w:id="14"/>
       <w:bookmarkEnd w:id="15"/>
       <w:bookmarkEnd w:id="16"/>
@@ -93,18 +93,18 @@
       <w:r>
         <w:rPr/>
       </w:r>
-      <w:bookmarkStart w:id="19" w:name="__UnoMark__181_2100959794"/>
-      <w:bookmarkStart w:id="20" w:name="__UnoMark__120_2100959794"/>
-      <w:bookmarkStart w:id="21" w:name="__UnoMark__2457_2100959794"/>
-      <w:bookmarkStart w:id="22" w:name="__UnoMark__141_2100959794"/>
-      <w:bookmarkStart w:id="23" w:name="__UnoMark__541_519706580"/>
-      <w:bookmarkStart w:id="24" w:name="__UnoMark__2861_2100959794"/>
-      <w:bookmarkStart w:id="25" w:name="__UnoMark__181_2100959794"/>
-      <w:bookmarkStart w:id="26" w:name="__UnoMark__120_2100959794"/>
-      <w:bookmarkStart w:id="27" w:name="__UnoMark__2457_2100959794"/>
-      <w:bookmarkStart w:id="28" w:name="__UnoMark__141_2100959794"/>
-      <w:bookmarkStart w:id="29" w:name="__UnoMark__541_519706580"/>
-      <w:bookmarkStart w:id="30" w:name="__UnoMark__2861_2100959794"/>
+      <w:bookmarkStart w:id="19" w:name="__UnoMark__2861_2100959794"/>
+      <w:bookmarkStart w:id="20" w:name="__UnoMark__541_519706580"/>
+      <w:bookmarkStart w:id="21" w:name="__UnoMark__141_2100959794"/>
+      <w:bookmarkStart w:id="22" w:name="__UnoMark__2457_2100959794"/>
+      <w:bookmarkStart w:id="23" w:name="__UnoMark__120_2100959794"/>
+      <w:bookmarkStart w:id="24" w:name="__UnoMark__181_2100959794"/>
+      <w:bookmarkStart w:id="25" w:name="__UnoMark__2861_2100959794"/>
+      <w:bookmarkStart w:id="26" w:name="__UnoMark__541_519706580"/>
+      <w:bookmarkStart w:id="27" w:name="__UnoMark__141_2100959794"/>
+      <w:bookmarkStart w:id="28" w:name="__UnoMark__2457_2100959794"/>
+      <w:bookmarkStart w:id="29" w:name="__UnoMark__120_2100959794"/>
+      <w:bookmarkStart w:id="30" w:name="__UnoMark__181_2100959794"/>
       <w:bookmarkEnd w:id="25"/>
       <w:bookmarkEnd w:id="26"/>
       <w:bookmarkEnd w:id="27"/>
@@ -121,12 +121,12 @@
         </w:numPr>
         <w:rPr/>
       </w:pPr>
-      <w:bookmarkStart w:id="31" w:name="__UnoMark__542_519706580"/>
-      <w:bookmarkStart w:id="32" w:name="__UnoMark__2862_2100959794"/>
-      <w:bookmarkStart w:id="33" w:name="__UnoMark__142_2100959794"/>
-      <w:bookmarkStart w:id="34" w:name="__UnoMark__121_2100959794"/>
-      <w:bookmarkStart w:id="35" w:name="__UnoMark__182_2100959794"/>
-      <w:bookmarkStart w:id="36" w:name="__UnoMark__2458_2100959794"/>
+      <w:bookmarkStart w:id="31" w:name="__UnoMark__121_2100959794"/>
+      <w:bookmarkStart w:id="32" w:name="__UnoMark__142_2100959794"/>
+      <w:bookmarkStart w:id="33" w:name="__UnoMark__2458_2100959794"/>
+      <w:bookmarkStart w:id="34" w:name="__UnoMark__2862_2100959794"/>
+      <w:bookmarkStart w:id="35" w:name="__UnoMark__542_519706580"/>
+      <w:bookmarkStart w:id="36" w:name="__UnoMark__182_2100959794"/>
       <w:bookmarkEnd w:id="31"/>
       <w:bookmarkEnd w:id="32"/>
       <w:bookmarkEnd w:id="33"/>
@@ -143,11 +143,11 @@
         <w:pStyle w:val="Normal"/>
         <w:rPr/>
       </w:pPr>
-      <w:bookmarkStart w:id="37" w:name="__UnoMark__183_2100959794"/>
-      <w:bookmarkStart w:id="38" w:name="__UnoMark__122_2100959794"/>
+      <w:bookmarkStart w:id="37" w:name="__UnoMark__2863_2100959794"/>
+      <w:bookmarkStart w:id="38" w:name="__UnoMark__143_2100959794"/>
       <w:bookmarkStart w:id="39" w:name="__UnoMark__543_519706580"/>
-      <w:bookmarkStart w:id="40" w:name="__UnoMark__143_2100959794"/>
-      <w:bookmarkStart w:id="41" w:name="__UnoMark__2863_2100959794"/>
+      <w:bookmarkStart w:id="40" w:name="__UnoMark__122_2100959794"/>
+      <w:bookmarkStart w:id="41" w:name="__UnoMark__183_2100959794"/>
       <w:bookmarkEnd w:id="37"/>
       <w:bookmarkEnd w:id="38"/>
       <w:bookmarkEnd w:id="39"/>
@@ -177,12 +177,12 @@
         <w:pStyle w:val="Normal"/>
         <w:rPr/>
       </w:pPr>
-      <w:bookmarkStart w:id="42" w:name="__UnoMark__2382_2100959794"/>
-      <w:bookmarkStart w:id="43" w:name="__UnoMark__2864_2100959794"/>
+      <w:bookmarkStart w:id="42" w:name="__UnoMark__144_2100959794"/>
+      <w:bookmarkStart w:id="43" w:name="__UnoMark__123_2100959794"/>
       <w:bookmarkStart w:id="44" w:name="__UnoMark__184_2100959794"/>
-      <w:bookmarkStart w:id="45" w:name="__UnoMark__544_519706580"/>
-      <w:bookmarkStart w:id="46" w:name="__UnoMark__123_2100959794"/>
-      <w:bookmarkStart w:id="47" w:name="__UnoMark__144_2100959794"/>
+      <w:bookmarkStart w:id="45" w:name="__UnoMark__2864_2100959794"/>
+      <w:bookmarkStart w:id="46" w:name="__UnoMark__2382_2100959794"/>
+      <w:bookmarkStart w:id="47" w:name="__UnoMark__544_519706580"/>
       <w:bookmarkEnd w:id="42"/>
       <w:bookmarkEnd w:id="43"/>
       <w:bookmarkEnd w:id="44"/>
@@ -212,11 +212,11 @@
         <w:pStyle w:val="Normal"/>
         <w:rPr/>
       </w:pPr>
-      <w:bookmarkStart w:id="48" w:name="__UnoMark__124_2100959794"/>
-      <w:bookmarkStart w:id="49" w:name="__UnoMark__545_519706580"/>
+      <w:bookmarkStart w:id="48" w:name="__UnoMark__2865_2100959794"/>
+      <w:bookmarkStart w:id="49" w:name="__UnoMark__145_2100959794"/>
       <w:bookmarkStart w:id="50" w:name="__UnoMark__185_2100959794"/>
-      <w:bookmarkStart w:id="51" w:name="__UnoMark__145_2100959794"/>
-      <w:bookmarkStart w:id="52" w:name="__UnoMark__2865_2100959794"/>
+      <w:bookmarkStart w:id="51" w:name="__UnoMark__545_519706580"/>
+      <w:bookmarkStart w:id="52" w:name="__UnoMark__124_2100959794"/>
       <w:bookmarkEnd w:id="48"/>
       <w:bookmarkEnd w:id="49"/>
       <w:bookmarkEnd w:id="50"/>
@@ -238,9 +238,9 @@
       </w:pPr>
       <w:bookmarkStart w:id="53" w:name="__UnoMark__2462_2100959794"/>
       <w:bookmarkStart w:id="54" w:name="__UnoMark__2866_2100959794"/>
-      <w:bookmarkStart w:id="55" w:name="__UnoMark__546_519706580"/>
-      <w:bookmarkStart w:id="56" w:name="__UnoMark__146_2100959794"/>
-      <w:bookmarkStart w:id="57" w:name="__UnoMark__125_2100959794"/>
+      <w:bookmarkStart w:id="55" w:name="__UnoMark__146_2100959794"/>
+      <w:bookmarkStart w:id="56" w:name="__UnoMark__125_2100959794"/>
+      <w:bookmarkStart w:id="57" w:name="__UnoMark__546_519706580"/>
       <w:bookmarkEnd w:id="53"/>
       <w:bookmarkEnd w:id="54"/>
       <w:bookmarkEnd w:id="55"/>
@@ -259,10 +259,10 @@
         <w:pStyle w:val="Normal"/>
         <w:rPr/>
       </w:pPr>
-      <w:bookmarkStart w:id="58" w:name="__UnoMark__547_519706580"/>
-      <w:bookmarkStart w:id="59" w:name="__UnoMark__126_2100959794"/>
+      <w:bookmarkStart w:id="58" w:name="__UnoMark__147_2100959794"/>
+      <w:bookmarkStart w:id="59" w:name="__UnoMark__547_519706580"/>
       <w:bookmarkStart w:id="60" w:name="__UnoMark__2867_2100959794"/>
-      <w:bookmarkStart w:id="61" w:name="__UnoMark__147_2100959794"/>
+      <w:bookmarkStart w:id="61" w:name="__UnoMark__126_2100959794"/>
       <w:bookmarkEnd w:id="58"/>
       <w:bookmarkEnd w:id="59"/>
       <w:bookmarkEnd w:id="60"/>
@@ -281,9 +281,9 @@
         <w:pStyle w:val="Normal"/>
         <w:rPr/>
       </w:pPr>
-      <w:bookmarkStart w:id="62" w:name="__UnoMark__548_519706580"/>
+      <w:bookmarkStart w:id="62" w:name="__UnoMark__148_2100959794"/>
       <w:bookmarkStart w:id="63" w:name="__UnoMark__188_2100959794"/>
-      <w:bookmarkStart w:id="64" w:name="__UnoMark__148_2100959794"/>
+      <w:bookmarkStart w:id="64" w:name="__UnoMark__548_519706580"/>
       <w:bookmarkStart w:id="65" w:name="__UnoMark__2868_2100959794"/>
       <w:bookmarkEnd w:id="62"/>
       <w:bookmarkEnd w:id="63"/>
@@ -302,11 +302,11 @@
         <w:pStyle w:val="Normal"/>
         <w:rPr/>
       </w:pPr>
-      <w:bookmarkStart w:id="66" w:name="__UnoMark__149_2100959794"/>
-      <w:bookmarkStart w:id="67" w:name="__UnoMark__2869_2100959794"/>
-      <w:bookmarkStart w:id="68" w:name="__UnoMark__549_519706580"/>
-      <w:bookmarkStart w:id="69" w:name="__UnoMark__128_2100959794"/>
-      <w:bookmarkStart w:id="70" w:name="__UnoMark__189_2100959794"/>
+      <w:bookmarkStart w:id="66" w:name="__UnoMark__189_2100959794"/>
+      <w:bookmarkStart w:id="67" w:name="__UnoMark__149_2100959794"/>
+      <w:bookmarkStart w:id="68" w:name="__UnoMark__2869_2100959794"/>
+      <w:bookmarkStart w:id="69" w:name="__UnoMark__549_519706580"/>
+      <w:bookmarkStart w:id="70" w:name="__UnoMark__128_2100959794"/>
       <w:bookmarkEnd w:id="66"/>
       <w:bookmarkEnd w:id="67"/>
       <w:bookmarkEnd w:id="68"/>
@@ -336,15 +336,15 @@
           <w:bCs w:val="false"/>
         </w:rPr>
       </w:r>
-      <w:bookmarkStart w:id="71" w:name="__UnoMark__550_519706580"/>
-      <w:bookmarkStart w:id="72" w:name="__UnoMark__190_2100959794"/>
-      <w:bookmarkStart w:id="73" w:name="__UnoMark__150_2100959794"/>
-      <w:bookmarkStart w:id="74" w:name="__UnoMark__129_2100959794"/>
+      <w:bookmarkStart w:id="71" w:name="__UnoMark__129_2100959794"/>
+      <w:bookmarkStart w:id="72" w:name="__UnoMark__550_519706580"/>
+      <w:bookmarkStart w:id="73" w:name="__UnoMark__190_2100959794"/>
+      <w:bookmarkStart w:id="74" w:name="__UnoMark__150_2100959794"/>
       <w:bookmarkStart w:id="75" w:name="__UnoMark__2870_2100959794"/>
-      <w:bookmarkStart w:id="76" w:name="__UnoMark__550_519706580"/>
-      <w:bookmarkStart w:id="77" w:name="__UnoMark__190_2100959794"/>
-      <w:bookmarkStart w:id="78" w:name="__UnoMark__150_2100959794"/>
-      <w:bookmarkStart w:id="79" w:name="__UnoMark__129_2100959794"/>
+      <w:bookmarkStart w:id="76" w:name="__UnoMark__129_2100959794"/>
+      <w:bookmarkStart w:id="77" w:name="__UnoMark__550_519706580"/>
+      <w:bookmarkStart w:id="78" w:name="__UnoMark__190_2100959794"/>
+      <w:bookmarkStart w:id="79" w:name="__UnoMark__150_2100959794"/>
       <w:bookmarkStart w:id="80" w:name="__UnoMark__2870_2100959794"/>
       <w:bookmarkEnd w:id="76"/>
       <w:bookmarkEnd w:id="77"/>
@@ -359,9 +359,9 @@
       </w:pPr>
       <w:bookmarkStart w:id="81" w:name="__UnoMark__2871_2100959794"/>
       <w:bookmarkStart w:id="82" w:name="__UnoMark__151_2100959794"/>
-      <w:bookmarkStart w:id="83" w:name="__UnoMark__130_2100959794"/>
-      <w:bookmarkStart w:id="84" w:name="__UnoMark__191_2100959794"/>
-      <w:bookmarkStart w:id="85" w:name="__UnoMark__551_519706580"/>
+      <w:bookmarkStart w:id="83" w:name="__UnoMark__191_2100959794"/>
+      <w:bookmarkStart w:id="84" w:name="__UnoMark__551_519706580"/>
+      <w:bookmarkStart w:id="85" w:name="__UnoMark__130_2100959794"/>
       <w:bookmarkEnd w:id="81"/>
       <w:bookmarkEnd w:id="82"/>
       <w:bookmarkEnd w:id="83"/>
@@ -382,9 +382,9 @@
       </w:pPr>
       <w:bookmarkStart w:id="86" w:name="__UnoMark__552_519706580"/>
       <w:bookmarkStart w:id="87" w:name="__UnoMark__536_519706580"/>
-      <w:bookmarkStart w:id="88" w:name="__UnoMark__131_2100959794"/>
-      <w:bookmarkStart w:id="89" w:name="__UnoMark__192_2100959794"/>
-      <w:bookmarkStart w:id="90" w:name="__UnoMark__2872_2100959794"/>
+      <w:bookmarkStart w:id="88" w:name="__UnoMark__192_2100959794"/>
+      <w:bookmarkStart w:id="89" w:name="__UnoMark__2872_2100959794"/>
+      <w:bookmarkStart w:id="90" w:name="__UnoMark__131_2100959794"/>
       <w:bookmarkEnd w:id="86"/>
       <w:bookmarkEnd w:id="87"/>
       <w:bookmarkEnd w:id="88"/>
@@ -441,8 +441,8 @@
         </w:numPr>
         <w:rPr/>
       </w:pPr>
-      <w:bookmarkStart w:id="102" w:name="__UnoMark__194_2100959794"/>
-      <w:bookmarkStart w:id="103" w:name="__UnoMark__554_519706580"/>
+      <w:bookmarkStart w:id="102" w:name="__UnoMark__554_519706580"/>
+      <w:bookmarkStart w:id="103" w:name="__UnoMark__194_2100959794"/>
       <w:bookmarkStart w:id="104" w:name="__UnoMark__154_2100959794"/>
       <w:bookmarkStart w:id="105" w:name="__UnoMark__133_2100959794"/>
       <w:bookmarkStart w:id="106" w:name="__UnoMark__2874_2100959794"/>
@@ -461,12 +461,12 @@
         <w:pStyle w:val="Normal"/>
         <w:rPr/>
       </w:pPr>
-      <w:bookmarkStart w:id="107" w:name="__UnoMark__2875_2100959794"/>
-      <w:bookmarkStart w:id="108" w:name="__UnoMark__195_2100959794"/>
-      <w:bookmarkStart w:id="109" w:name="__UnoMark__1030_2100959794"/>
-      <w:bookmarkStart w:id="110" w:name="__UnoMark__155_2100959794"/>
-      <w:bookmarkStart w:id="111" w:name="__UnoMark__555_519706580"/>
-      <w:bookmarkStart w:id="112" w:name="__UnoMark__134_2100959794"/>
+      <w:bookmarkStart w:id="107" w:name="__UnoMark__134_2100959794"/>
+      <w:bookmarkStart w:id="108" w:name="__UnoMark__555_519706580"/>
+      <w:bookmarkStart w:id="109" w:name="__UnoMark__155_2100959794"/>
+      <w:bookmarkStart w:id="110" w:name="__UnoMark__1030_2100959794"/>
+      <w:bookmarkStart w:id="111" w:name="__UnoMark__195_2100959794"/>
+      <w:bookmarkStart w:id="112" w:name="__UnoMark__2875_2100959794"/>
       <w:bookmarkEnd w:id="107"/>
       <w:bookmarkEnd w:id="108"/>
       <w:bookmarkEnd w:id="109"/>
@@ -532,10 +532,10 @@
           <w:iCs w:val="false"/>
         </w:rPr>
       </w:r>
-      <w:bookmarkStart w:id="114" w:name="__UnoMark__2877_2100959794"/>
-      <w:bookmarkStart w:id="115" w:name="__UnoMark__156_2100959794"/>
-      <w:bookmarkStart w:id="116" w:name="__UnoMark__2877_2100959794"/>
-      <w:bookmarkStart w:id="117" w:name="__UnoMark__156_2100959794"/>
+      <w:bookmarkStart w:id="114" w:name="__UnoMark__156_2100959794"/>
+      <w:bookmarkStart w:id="115" w:name="__UnoMark__2877_2100959794"/>
+      <w:bookmarkStart w:id="116" w:name="__UnoMark__156_2100959794"/>
+      <w:bookmarkStart w:id="117" w:name="__UnoMark__2877_2100959794"/>
       <w:bookmarkEnd w:id="116"/>
       <w:bookmarkEnd w:id="117"/>
     </w:p>
@@ -548,8 +548,8 @@
         </w:numPr>
         <w:rPr/>
       </w:pPr>
-      <w:bookmarkStart w:id="118" w:name="__UnoMark__157_2100959794"/>
-      <w:bookmarkStart w:id="119" w:name="__UnoMark__197_2100959794"/>
+      <w:bookmarkStart w:id="118" w:name="__UnoMark__197_2100959794"/>
+      <w:bookmarkStart w:id="119" w:name="__UnoMark__157_2100959794"/>
       <w:bookmarkStart w:id="120" w:name="__UnoMark__2878_2100959794"/>
       <w:bookmarkEnd w:id="118"/>
       <w:bookmarkEnd w:id="119"/>
@@ -558,8 +558,8 @@
         <w:rPr/>
         <w:t>UTILIDA</w:t>
       </w:r>
-      <w:bookmarkStart w:id="121" w:name="__UnoMark__162_2100959794"/>
-      <w:bookmarkStart w:id="122" w:name="__UnoMark__161_2100959794"/>
+      <w:bookmarkStart w:id="121" w:name="__UnoMark__161_2100959794"/>
+      <w:bookmarkStart w:id="122" w:name="__UnoMark__162_2100959794"/>
       <w:bookmarkEnd w:id="121"/>
       <w:bookmarkEnd w:id="122"/>
       <w:r>
@@ -622,10 +622,10 @@
         <w:pStyle w:val="Normal"/>
         <w:rPr/>
       </w:pPr>
-      <w:bookmarkStart w:id="132" w:name="__UnoMark__175_2100959794"/>
+      <w:bookmarkStart w:id="132" w:name="__UnoMark__2879_2100959794"/>
       <w:bookmarkStart w:id="133" w:name="__UnoMark__176_2100959794"/>
-      <w:bookmarkStart w:id="134" w:name="__UnoMark__198_2100959794"/>
-      <w:bookmarkStart w:id="135" w:name="__UnoMark__2879_2100959794"/>
+      <w:bookmarkStart w:id="134" w:name="__UnoMark__175_2100959794"/>
+      <w:bookmarkStart w:id="135" w:name="__UnoMark__198_2100959794"/>
       <w:bookmarkEnd w:id="132"/>
       <w:bookmarkEnd w:id="133"/>
       <w:bookmarkEnd w:id="134"/>
@@ -658,8 +658,8 @@
         <w:rPr/>
         <w:t>s</w:t>
       </w:r>
-      <w:bookmarkStart w:id="140" w:name="__UnoMark__207_2100959794"/>
-      <w:bookmarkStart w:id="141" w:name="__UnoMark__206_2100959794"/>
+      <w:bookmarkStart w:id="140" w:name="__UnoMark__206_2100959794"/>
+      <w:bookmarkStart w:id="141" w:name="__UnoMark__207_2100959794"/>
       <w:bookmarkEnd w:id="140"/>
       <w:bookmarkEnd w:id="141"/>
       <w:r>
@@ -837,10 +837,10 @@
           <w:bCs w:val="false"/>
         </w:rPr>
       </w:r>
-      <w:bookmarkStart w:id="157" w:name="__UnoMark__2482_2100959794"/>
-      <w:bookmarkStart w:id="158" w:name="__UnoMark__2886_2100959794"/>
-      <w:bookmarkStart w:id="159" w:name="__UnoMark__2482_2100959794"/>
-      <w:bookmarkStart w:id="160" w:name="__UnoMark__2886_2100959794"/>
+      <w:bookmarkStart w:id="157" w:name="__UnoMark__2886_2100959794"/>
+      <w:bookmarkStart w:id="158" w:name="__UnoMark__2482_2100959794"/>
+      <w:bookmarkStart w:id="159" w:name="__UnoMark__2886_2100959794"/>
+      <w:bookmarkStart w:id="160" w:name="__UnoMark__2482_2100959794"/>
       <w:bookmarkEnd w:id="159"/>
       <w:bookmarkEnd w:id="160"/>
     </w:p>
@@ -930,10 +930,10 @@
           <w:bCs w:val="false"/>
         </w:rPr>
       </w:r>
-      <w:bookmarkStart w:id="165" w:name="__UnoMark__2408_2100959794"/>
-      <w:bookmarkStart w:id="166" w:name="__UnoMark__2890_2100959794"/>
-      <w:bookmarkStart w:id="167" w:name="__UnoMark__2408_2100959794"/>
-      <w:bookmarkStart w:id="168" w:name="__UnoMark__2890_2100959794"/>
+      <w:bookmarkStart w:id="165" w:name="__UnoMark__2890_2100959794"/>
+      <w:bookmarkStart w:id="166" w:name="__UnoMark__2408_2100959794"/>
+      <w:bookmarkStart w:id="167" w:name="__UnoMark__2890_2100959794"/>
+      <w:bookmarkStart w:id="168" w:name="__UnoMark__2408_2100959794"/>
       <w:bookmarkEnd w:id="167"/>
       <w:bookmarkEnd w:id="168"/>
     </w:p>
@@ -1199,8 +1199,8 @@
         <w:pStyle w:val="Normal"/>
         <w:rPr/>
       </w:pPr>
-      <w:bookmarkStart w:id="189" w:name="__UnoMark__2502_2100959794"/>
-      <w:bookmarkStart w:id="190" w:name="__UnoMark__2906_2100959794"/>
+      <w:bookmarkStart w:id="189" w:name="__UnoMark__2906_2100959794"/>
+      <w:bookmarkStart w:id="190" w:name="__UnoMark__2502_2100959794"/>
       <w:bookmarkEnd w:id="189"/>
       <w:bookmarkEnd w:id="190"/>
       <w:r>
@@ -1223,8 +1223,8 @@
           <w:highlight w:val="black"/>
         </w:rPr>
       </w:pPr>
-      <w:bookmarkStart w:id="191" w:name="__UnoMark__2503_2100959794"/>
-      <w:bookmarkStart w:id="192" w:name="__UnoMark__2907_2100959794"/>
+      <w:bookmarkStart w:id="191" w:name="__UnoMark__2907_2100959794"/>
+      <w:bookmarkStart w:id="192" w:name="__UnoMark__2503_2100959794"/>
       <w:bookmarkEnd w:id="191"/>
       <w:bookmarkEnd w:id="192"/>
       <w:r>
@@ -1367,8 +1367,8 @@
           <w:highlight w:val="black"/>
         </w:rPr>
       </w:pPr>
-      <w:bookmarkStart w:id="195" w:name="__UnoMark__2910_2100959794"/>
-      <w:bookmarkStart w:id="196" w:name="__UnoMark__2506_2100959794"/>
+      <w:bookmarkStart w:id="195" w:name="__UnoMark__2506_2100959794"/>
+      <w:bookmarkStart w:id="196" w:name="__UnoMark__2910_2100959794"/>
       <w:bookmarkEnd w:id="195"/>
       <w:bookmarkEnd w:id="196"/>
       <w:r>
@@ -1397,10 +1397,10 @@
           <w:iCs w:val="false"/>
         </w:rPr>
       </w:r>
-      <w:bookmarkStart w:id="197" w:name="__UnoMark__2507_2100959794"/>
-      <w:bookmarkStart w:id="198" w:name="__UnoMark__2911_2100959794"/>
-      <w:bookmarkStart w:id="199" w:name="__UnoMark__2507_2100959794"/>
-      <w:bookmarkStart w:id="200" w:name="__UnoMark__2911_2100959794"/>
+      <w:bookmarkStart w:id="197" w:name="__UnoMark__2911_2100959794"/>
+      <w:bookmarkStart w:id="198" w:name="__UnoMark__2507_2100959794"/>
+      <w:bookmarkStart w:id="199" w:name="__UnoMark__2911_2100959794"/>
+      <w:bookmarkStart w:id="200" w:name="__UnoMark__2507_2100959794"/>
       <w:bookmarkEnd w:id="199"/>
       <w:bookmarkEnd w:id="200"/>
     </w:p>
@@ -1556,8 +1556,8 @@
         </w:numPr>
         <w:rPr/>
       </w:pPr>
-      <w:bookmarkStart w:id="207" w:name="__UnoMark__2435_2100959794"/>
-      <w:bookmarkStart w:id="208" w:name="__UnoMark__2917_2100959794"/>
+      <w:bookmarkStart w:id="207" w:name="__UnoMark__2917_2100959794"/>
+      <w:bookmarkStart w:id="208" w:name="__UnoMark__2435_2100959794"/>
       <w:bookmarkEnd w:id="207"/>
       <w:bookmarkEnd w:id="208"/>
       <w:r>
@@ -1645,12 +1645,87 @@
     </w:p>
     <w:p>
       <w:pPr>
-        <w:pStyle w:val="Normal"/>
-        <w:rPr/>
-      </w:pPr>
-      <w:r>
-        <w:rPr/>
-      </w:r>
+        <w:pStyle w:val="Ttulo2"/>
+        <w:numPr>
+          <w:ilvl w:val="1"/>
+          <w:numId w:val="1"/>
+        </w:numPr>
+        <w:rPr/>
+      </w:pPr>
+      <w:r>
+        <w:rPr/>
+        <w:t>VALIDACIONES</w:t>
+      </w:r>
+    </w:p>
+    <w:p>
+      <w:pPr>
+        <w:pStyle w:val="Normal"/>
+        <w:rPr/>
+      </w:pPr>
+      <w:r>
+        <w:rPr/>
+        <w:t>Es responsabilidad del backend la validación final de los datos.</w:t>
+      </w:r>
+    </w:p>
+    <w:p>
+      <w:pPr>
+        <w:pStyle w:val="Normal"/>
+        <w:rPr/>
+      </w:pPr>
+      <w:r>
+        <w:rPr/>
+        <w:t xml:space="preserve">Se pueden utilizar </w:t>
+      </w:r>
+      <w:bookmarkStart w:id="216" w:name="__UnoMark__977_2056993996"/>
+      <w:bookmarkEnd w:id="216"/>
+      <w:r>
+        <w:rPr/>
+        <w:t>l</w:t>
+      </w:r>
+      <w:bookmarkStart w:id="217" w:name="__UnoMark__978_2056993996"/>
+      <w:bookmarkEnd w:id="217"/>
+      <w:r>
+        <w:rPr/>
+        <w:t>i</w:t>
+      </w:r>
+      <w:bookmarkStart w:id="218" w:name="__UnoMark__979_2056993996"/>
+      <w:bookmarkEnd w:id="218"/>
+      <w:r>
+        <w:rPr/>
+        <w:t>brer</w:t>
+      </w:r>
+      <w:bookmarkStart w:id="219" w:name="__UnoMark__980_2056993996"/>
+      <w:bookmarkEnd w:id="219"/>
+      <w:r>
+        <w:rPr/>
+        <w:t>ías</w:t>
+      </w:r>
+      <w:bookmarkStart w:id="220" w:name="__UnoMark__981_2056993996"/>
+      <w:bookmarkEnd w:id="220"/>
+      <w:r>
+        <w:rPr/>
+        <w:t>, como por ejemplo express-valida</w:t>
+      </w:r>
+      <w:bookmarkStart w:id="221" w:name="__UnoMark__982_2056993996"/>
+      <w:bookmarkEnd w:id="221"/>
+      <w:r>
+        <w:rPr/>
+        <w:t>t</w:t>
+      </w:r>
+      <w:bookmarkStart w:id="222" w:name="__UnoMark__983_2056993996"/>
+      <w:bookmarkEnd w:id="222"/>
+      <w:r>
+        <w:rPr/>
+        <w:t>or</w:t>
+      </w:r>
+      <w:bookmarkStart w:id="223" w:name="__UnoMark__984_2056993996"/>
+      <w:bookmarkEnd w:id="223"/>
+      <w:r>
+        <w:rPr/>
+        <w:t>.</w:t>
+      </w:r>
+      <w:bookmarkStart w:id="224" w:name="__UnoMark__985_2056993996"/>
+      <w:bookmarkEnd w:id="224"/>
     </w:p>
     <w:p>
       <w:pPr>
@@ -1676,16 +1751,16 @@
         <w:spacing w:before="0" w:after="140"/>
         <w:rPr/>
       </w:pPr>
-      <w:bookmarkStart w:id="216" w:name="__UnoMark__556_519706580"/>
-      <w:bookmarkStart w:id="217" w:name="__UnoMark__136_2100959794"/>
-      <w:bookmarkStart w:id="218" w:name="__UnoMark__158_2100959794"/>
-      <w:bookmarkStart w:id="219" w:name="__UnoMark__199_2100959794"/>
-      <w:bookmarkStart w:id="220" w:name="__UnoMark__2923_2100959794"/>
-      <w:bookmarkEnd w:id="216"/>
-      <w:bookmarkEnd w:id="217"/>
-      <w:bookmarkEnd w:id="218"/>
-      <w:bookmarkEnd w:id="219"/>
-      <w:bookmarkEnd w:id="220"/>
+      <w:bookmarkStart w:id="225" w:name="__UnoMark__2923_2100959794"/>
+      <w:bookmarkStart w:id="226" w:name="__UnoMark__199_2100959794"/>
+      <w:bookmarkStart w:id="227" w:name="__UnoMark__158_2100959794"/>
+      <w:bookmarkStart w:id="228" w:name="__UnoMark__136_2100959794"/>
+      <w:bookmarkStart w:id="229" w:name="__UnoMark__556_519706580"/>
+      <w:bookmarkEnd w:id="225"/>
+      <w:bookmarkEnd w:id="226"/>
+      <w:bookmarkEnd w:id="227"/>
+      <w:bookmarkEnd w:id="228"/>
+      <w:bookmarkEnd w:id="229"/>
       <w:r>
         <w:rPr/>
         <w:t>~</w:t>
@@ -2083,6 +2158,14 @@
       <w:iCs w:val="false"/>
     </w:rPr>
   </w:style>
+  <w:style w:type="character" w:styleId="ListLabel2">
+    <w:name w:val="ListLabel 2"/>
+    <w:qFormat/>
+    <w:rPr>
+      <w:i w:val="false"/>
+      <w:iCs w:val="false"/>
+    </w:rPr>
+  </w:style>
   <w:style w:type="paragraph" w:styleId="Ttulo">
     <w:name w:val="Título"/>
     <w:basedOn w:val="Normal"/>

</xml_diff>

<commit_message>
API de agentes básica terminada
</commit_message>
<xml_diff>
--- a/node-express-mongo.docx
+++ b/node-express-mongo.docx
@@ -8,8 +8,8 @@
         <w:spacing w:before="240" w:after="120"/>
         <w:rPr/>
       </w:pPr>
-      <w:bookmarkStart w:id="0" w:name="__UnoMark__537_519706580"/>
-      <w:bookmarkStart w:id="1" w:name="__UnoMark__2857_2100959794"/>
+      <w:bookmarkStart w:id="0" w:name="__UnoMark__2857_2100959794"/>
+      <w:bookmarkStart w:id="1" w:name="__UnoMark__537_519706580"/>
       <w:bookmarkStart w:id="2" w:name="__UnoMark__137_2100959794"/>
       <w:bookmarkStart w:id="3" w:name="__UnoMark__177_2100959794"/>
       <w:bookmarkStart w:id="4" w:name="__UnoMark__116_2100959794"/>
@@ -32,10 +32,10 @@
         </w:numPr>
         <w:rPr/>
       </w:pPr>
-      <w:bookmarkStart w:id="5" w:name="__UnoMark__117_2100959794"/>
-      <w:bookmarkStart w:id="6" w:name="__UnoMark__538_519706580"/>
-      <w:bookmarkStart w:id="7" w:name="__UnoMark__2454_2100959794"/>
-      <w:bookmarkStart w:id="8" w:name="__UnoMark__2858_2100959794"/>
+      <w:bookmarkStart w:id="5" w:name="__UnoMark__538_519706580"/>
+      <w:bookmarkStart w:id="6" w:name="__UnoMark__117_2100959794"/>
+      <w:bookmarkStart w:id="7" w:name="__UnoMark__2858_2100959794"/>
+      <w:bookmarkStart w:id="8" w:name="__UnoMark__2454_2100959794"/>
       <w:bookmarkEnd w:id="5"/>
       <w:bookmarkEnd w:id="6"/>
       <w:bookmarkEnd w:id="7"/>
@@ -50,11 +50,11 @@
         <w:pStyle w:val="Normal"/>
         <w:rPr/>
       </w:pPr>
-      <w:bookmarkStart w:id="9" w:name="__UnoMark__2859_2100959794"/>
-      <w:bookmarkStart w:id="10" w:name="__UnoMark__118_2100959794"/>
-      <w:bookmarkStart w:id="11" w:name="__UnoMark__179_2100959794"/>
-      <w:bookmarkStart w:id="12" w:name="__UnoMark__539_519706580"/>
-      <w:bookmarkStart w:id="13" w:name="__UnoMark__139_2100959794"/>
+      <w:bookmarkStart w:id="9" w:name="__UnoMark__179_2100959794"/>
+      <w:bookmarkStart w:id="10" w:name="__UnoMark__139_2100959794"/>
+      <w:bookmarkStart w:id="11" w:name="__UnoMark__539_519706580"/>
+      <w:bookmarkStart w:id="12" w:name="__UnoMark__118_2100959794"/>
+      <w:bookmarkStart w:id="13" w:name="__UnoMark__2859_2100959794"/>
       <w:bookmarkEnd w:id="9"/>
       <w:bookmarkEnd w:id="10"/>
       <w:bookmarkEnd w:id="11"/>
@@ -71,9 +71,9 @@
         <w:rPr/>
       </w:pPr>
       <w:bookmarkStart w:id="14" w:name="__UnoMark__119_2100959794"/>
-      <w:bookmarkStart w:id="15" w:name="__UnoMark__180_2100959794"/>
+      <w:bookmarkStart w:id="15" w:name="__UnoMark__2860_2100959794"/>
       <w:bookmarkStart w:id="16" w:name="__UnoMark__540_519706580"/>
-      <w:bookmarkStart w:id="17" w:name="__UnoMark__2860_2100959794"/>
+      <w:bookmarkStart w:id="17" w:name="__UnoMark__180_2100959794"/>
       <w:bookmarkStart w:id="18" w:name="__UnoMark__140_2100959794"/>
       <w:bookmarkEnd w:id="14"/>
       <w:bookmarkEnd w:id="15"/>
@@ -93,18 +93,18 @@
       <w:r>
         <w:rPr/>
       </w:r>
-      <w:bookmarkStart w:id="19" w:name="__UnoMark__2861_2100959794"/>
-      <w:bookmarkStart w:id="20" w:name="__UnoMark__541_519706580"/>
-      <w:bookmarkStart w:id="21" w:name="__UnoMark__141_2100959794"/>
-      <w:bookmarkStart w:id="22" w:name="__UnoMark__2457_2100959794"/>
-      <w:bookmarkStart w:id="23" w:name="__UnoMark__120_2100959794"/>
-      <w:bookmarkStart w:id="24" w:name="__UnoMark__181_2100959794"/>
-      <w:bookmarkStart w:id="25" w:name="__UnoMark__2861_2100959794"/>
-      <w:bookmarkStart w:id="26" w:name="__UnoMark__541_519706580"/>
-      <w:bookmarkStart w:id="27" w:name="__UnoMark__141_2100959794"/>
-      <w:bookmarkStart w:id="28" w:name="__UnoMark__2457_2100959794"/>
-      <w:bookmarkStart w:id="29" w:name="__UnoMark__120_2100959794"/>
-      <w:bookmarkStart w:id="30" w:name="__UnoMark__181_2100959794"/>
+      <w:bookmarkStart w:id="19" w:name="__UnoMark__181_2100959794"/>
+      <w:bookmarkStart w:id="20" w:name="__UnoMark__120_2100959794"/>
+      <w:bookmarkStart w:id="21" w:name="__UnoMark__2457_2100959794"/>
+      <w:bookmarkStart w:id="22" w:name="__UnoMark__541_519706580"/>
+      <w:bookmarkStart w:id="23" w:name="__UnoMark__2861_2100959794"/>
+      <w:bookmarkStart w:id="24" w:name="__UnoMark__141_2100959794"/>
+      <w:bookmarkStart w:id="25" w:name="__UnoMark__181_2100959794"/>
+      <w:bookmarkStart w:id="26" w:name="__UnoMark__120_2100959794"/>
+      <w:bookmarkStart w:id="27" w:name="__UnoMark__2457_2100959794"/>
+      <w:bookmarkStart w:id="28" w:name="__UnoMark__541_519706580"/>
+      <w:bookmarkStart w:id="29" w:name="__UnoMark__2861_2100959794"/>
+      <w:bookmarkStart w:id="30" w:name="__UnoMark__141_2100959794"/>
       <w:bookmarkEnd w:id="25"/>
       <w:bookmarkEnd w:id="26"/>
       <w:bookmarkEnd w:id="27"/>
@@ -121,12 +121,12 @@
         </w:numPr>
         <w:rPr/>
       </w:pPr>
-      <w:bookmarkStart w:id="31" w:name="__UnoMark__121_2100959794"/>
-      <w:bookmarkStart w:id="32" w:name="__UnoMark__142_2100959794"/>
-      <w:bookmarkStart w:id="33" w:name="__UnoMark__2458_2100959794"/>
-      <w:bookmarkStart w:id="34" w:name="__UnoMark__2862_2100959794"/>
-      <w:bookmarkStart w:id="35" w:name="__UnoMark__542_519706580"/>
-      <w:bookmarkStart w:id="36" w:name="__UnoMark__182_2100959794"/>
+      <w:bookmarkStart w:id="31" w:name="__UnoMark__182_2100959794"/>
+      <w:bookmarkStart w:id="32" w:name="__UnoMark__542_519706580"/>
+      <w:bookmarkStart w:id="33" w:name="__UnoMark__121_2100959794"/>
+      <w:bookmarkStart w:id="34" w:name="__UnoMark__2458_2100959794"/>
+      <w:bookmarkStart w:id="35" w:name="__UnoMark__142_2100959794"/>
+      <w:bookmarkStart w:id="36" w:name="__UnoMark__2862_2100959794"/>
       <w:bookmarkEnd w:id="31"/>
       <w:bookmarkEnd w:id="32"/>
       <w:bookmarkEnd w:id="33"/>
@@ -143,11 +143,11 @@
         <w:pStyle w:val="Normal"/>
         <w:rPr/>
       </w:pPr>
-      <w:bookmarkStart w:id="37" w:name="__UnoMark__2863_2100959794"/>
-      <w:bookmarkStart w:id="38" w:name="__UnoMark__143_2100959794"/>
+      <w:bookmarkStart w:id="37" w:name="__UnoMark__183_2100959794"/>
+      <w:bookmarkStart w:id="38" w:name="__UnoMark__122_2100959794"/>
       <w:bookmarkStart w:id="39" w:name="__UnoMark__543_519706580"/>
-      <w:bookmarkStart w:id="40" w:name="__UnoMark__122_2100959794"/>
-      <w:bookmarkStart w:id="41" w:name="__UnoMark__183_2100959794"/>
+      <w:bookmarkStart w:id="40" w:name="__UnoMark__143_2100959794"/>
+      <w:bookmarkStart w:id="41" w:name="__UnoMark__2863_2100959794"/>
       <w:bookmarkEnd w:id="37"/>
       <w:bookmarkEnd w:id="38"/>
       <w:bookmarkEnd w:id="39"/>
@@ -177,12 +177,12 @@
         <w:pStyle w:val="Normal"/>
         <w:rPr/>
       </w:pPr>
-      <w:bookmarkStart w:id="42" w:name="__UnoMark__144_2100959794"/>
-      <w:bookmarkStart w:id="43" w:name="__UnoMark__123_2100959794"/>
-      <w:bookmarkStart w:id="44" w:name="__UnoMark__184_2100959794"/>
+      <w:bookmarkStart w:id="42" w:name="__UnoMark__184_2100959794"/>
+      <w:bookmarkStart w:id="43" w:name="__UnoMark__544_519706580"/>
+      <w:bookmarkStart w:id="44" w:name="__UnoMark__2382_2100959794"/>
       <w:bookmarkStart w:id="45" w:name="__UnoMark__2864_2100959794"/>
-      <w:bookmarkStart w:id="46" w:name="__UnoMark__2382_2100959794"/>
-      <w:bookmarkStart w:id="47" w:name="__UnoMark__544_519706580"/>
+      <w:bookmarkStart w:id="46" w:name="__UnoMark__123_2100959794"/>
+      <w:bookmarkStart w:id="47" w:name="__UnoMark__144_2100959794"/>
       <w:bookmarkEnd w:id="42"/>
       <w:bookmarkEnd w:id="43"/>
       <w:bookmarkEnd w:id="44"/>
@@ -212,11 +212,11 @@
         <w:pStyle w:val="Normal"/>
         <w:rPr/>
       </w:pPr>
-      <w:bookmarkStart w:id="48" w:name="__UnoMark__2865_2100959794"/>
-      <w:bookmarkStart w:id="49" w:name="__UnoMark__145_2100959794"/>
-      <w:bookmarkStart w:id="50" w:name="__UnoMark__185_2100959794"/>
-      <w:bookmarkStart w:id="51" w:name="__UnoMark__545_519706580"/>
-      <w:bookmarkStart w:id="52" w:name="__UnoMark__124_2100959794"/>
+      <w:bookmarkStart w:id="48" w:name="__UnoMark__124_2100959794"/>
+      <w:bookmarkStart w:id="49" w:name="__UnoMark__2865_2100959794"/>
+      <w:bookmarkStart w:id="50" w:name="__UnoMark__545_519706580"/>
+      <w:bookmarkStart w:id="51" w:name="__UnoMark__185_2100959794"/>
+      <w:bookmarkStart w:id="52" w:name="__UnoMark__145_2100959794"/>
       <w:bookmarkEnd w:id="48"/>
       <w:bookmarkEnd w:id="49"/>
       <w:bookmarkEnd w:id="50"/>
@@ -236,10 +236,10 @@
         <w:pStyle w:val="Normal"/>
         <w:rPr/>
       </w:pPr>
-      <w:bookmarkStart w:id="53" w:name="__UnoMark__2462_2100959794"/>
-      <w:bookmarkStart w:id="54" w:name="__UnoMark__2866_2100959794"/>
-      <w:bookmarkStart w:id="55" w:name="__UnoMark__146_2100959794"/>
-      <w:bookmarkStart w:id="56" w:name="__UnoMark__125_2100959794"/>
+      <w:bookmarkStart w:id="53" w:name="__UnoMark__146_2100959794"/>
+      <w:bookmarkStart w:id="54" w:name="__UnoMark__2462_2100959794"/>
+      <w:bookmarkStart w:id="55" w:name="__UnoMark__125_2100959794"/>
+      <w:bookmarkStart w:id="56" w:name="__UnoMark__2866_2100959794"/>
       <w:bookmarkStart w:id="57" w:name="__UnoMark__546_519706580"/>
       <w:bookmarkEnd w:id="53"/>
       <w:bookmarkEnd w:id="54"/>
@@ -259,10 +259,10 @@
         <w:pStyle w:val="Normal"/>
         <w:rPr/>
       </w:pPr>
-      <w:bookmarkStart w:id="58" w:name="__UnoMark__147_2100959794"/>
-      <w:bookmarkStart w:id="59" w:name="__UnoMark__547_519706580"/>
-      <w:bookmarkStart w:id="60" w:name="__UnoMark__2867_2100959794"/>
-      <w:bookmarkStart w:id="61" w:name="__UnoMark__126_2100959794"/>
+      <w:bookmarkStart w:id="58" w:name="__UnoMark__126_2100959794"/>
+      <w:bookmarkStart w:id="59" w:name="__UnoMark__2867_2100959794"/>
+      <w:bookmarkStart w:id="60" w:name="__UnoMark__147_2100959794"/>
+      <w:bookmarkStart w:id="61" w:name="__UnoMark__547_519706580"/>
       <w:bookmarkEnd w:id="58"/>
       <w:bookmarkEnd w:id="59"/>
       <w:bookmarkEnd w:id="60"/>
@@ -281,9 +281,9 @@
         <w:pStyle w:val="Normal"/>
         <w:rPr/>
       </w:pPr>
-      <w:bookmarkStart w:id="62" w:name="__UnoMark__148_2100959794"/>
-      <w:bookmarkStart w:id="63" w:name="__UnoMark__188_2100959794"/>
-      <w:bookmarkStart w:id="64" w:name="__UnoMark__548_519706580"/>
+      <w:bookmarkStart w:id="62" w:name="__UnoMark__548_519706580"/>
+      <w:bookmarkStart w:id="63" w:name="__UnoMark__148_2100959794"/>
+      <w:bookmarkStart w:id="64" w:name="__UnoMark__188_2100959794"/>
       <w:bookmarkStart w:id="65" w:name="__UnoMark__2868_2100959794"/>
       <w:bookmarkEnd w:id="62"/>
       <w:bookmarkEnd w:id="63"/>
@@ -302,11 +302,11 @@
         <w:pStyle w:val="Normal"/>
         <w:rPr/>
       </w:pPr>
-      <w:bookmarkStart w:id="66" w:name="__UnoMark__189_2100959794"/>
-      <w:bookmarkStart w:id="67" w:name="__UnoMark__149_2100959794"/>
-      <w:bookmarkStart w:id="68" w:name="__UnoMark__2869_2100959794"/>
-      <w:bookmarkStart w:id="69" w:name="__UnoMark__549_519706580"/>
-      <w:bookmarkStart w:id="70" w:name="__UnoMark__128_2100959794"/>
+      <w:bookmarkStart w:id="66" w:name="__UnoMark__128_2100959794"/>
+      <w:bookmarkStart w:id="67" w:name="__UnoMark__189_2100959794"/>
+      <w:bookmarkStart w:id="68" w:name="__UnoMark__149_2100959794"/>
+      <w:bookmarkStart w:id="69" w:name="__UnoMark__2869_2100959794"/>
+      <w:bookmarkStart w:id="70" w:name="__UnoMark__549_519706580"/>
       <w:bookmarkEnd w:id="66"/>
       <w:bookmarkEnd w:id="67"/>
       <w:bookmarkEnd w:id="68"/>
@@ -336,13 +336,13 @@
           <w:bCs w:val="false"/>
         </w:rPr>
       </w:r>
-      <w:bookmarkStart w:id="71" w:name="__UnoMark__129_2100959794"/>
-      <w:bookmarkStart w:id="72" w:name="__UnoMark__550_519706580"/>
+      <w:bookmarkStart w:id="71" w:name="__UnoMark__550_519706580"/>
+      <w:bookmarkStart w:id="72" w:name="__UnoMark__129_2100959794"/>
       <w:bookmarkStart w:id="73" w:name="__UnoMark__190_2100959794"/>
       <w:bookmarkStart w:id="74" w:name="__UnoMark__150_2100959794"/>
       <w:bookmarkStart w:id="75" w:name="__UnoMark__2870_2100959794"/>
-      <w:bookmarkStart w:id="76" w:name="__UnoMark__129_2100959794"/>
-      <w:bookmarkStart w:id="77" w:name="__UnoMark__550_519706580"/>
+      <w:bookmarkStart w:id="76" w:name="__UnoMark__550_519706580"/>
+      <w:bookmarkStart w:id="77" w:name="__UnoMark__129_2100959794"/>
       <w:bookmarkStart w:id="78" w:name="__UnoMark__190_2100959794"/>
       <w:bookmarkStart w:id="79" w:name="__UnoMark__150_2100959794"/>
       <w:bookmarkStart w:id="80" w:name="__UnoMark__2870_2100959794"/>
@@ -359,9 +359,9 @@
       </w:pPr>
       <w:bookmarkStart w:id="81" w:name="__UnoMark__2871_2100959794"/>
       <w:bookmarkStart w:id="82" w:name="__UnoMark__151_2100959794"/>
-      <w:bookmarkStart w:id="83" w:name="__UnoMark__191_2100959794"/>
-      <w:bookmarkStart w:id="84" w:name="__UnoMark__551_519706580"/>
-      <w:bookmarkStart w:id="85" w:name="__UnoMark__130_2100959794"/>
+      <w:bookmarkStart w:id="83" w:name="__UnoMark__130_2100959794"/>
+      <w:bookmarkStart w:id="84" w:name="__UnoMark__191_2100959794"/>
+      <w:bookmarkStart w:id="85" w:name="__UnoMark__551_519706580"/>
       <w:bookmarkEnd w:id="81"/>
       <w:bookmarkEnd w:id="82"/>
       <w:bookmarkEnd w:id="83"/>
@@ -381,10 +381,10 @@
         <w:rPr/>
       </w:pPr>
       <w:bookmarkStart w:id="86" w:name="__UnoMark__552_519706580"/>
-      <w:bookmarkStart w:id="87" w:name="__UnoMark__536_519706580"/>
-      <w:bookmarkStart w:id="88" w:name="__UnoMark__192_2100959794"/>
-      <w:bookmarkStart w:id="89" w:name="__UnoMark__2872_2100959794"/>
-      <w:bookmarkStart w:id="90" w:name="__UnoMark__131_2100959794"/>
+      <w:bookmarkStart w:id="87" w:name="__UnoMark__131_2100959794"/>
+      <w:bookmarkStart w:id="88" w:name="__UnoMark__2872_2100959794"/>
+      <w:bookmarkStart w:id="89" w:name="__UnoMark__536_519706580"/>
+      <w:bookmarkStart w:id="90" w:name="__UnoMark__192_2100959794"/>
       <w:bookmarkEnd w:id="86"/>
       <w:bookmarkEnd w:id="87"/>
       <w:bookmarkEnd w:id="88"/>
@@ -417,15 +417,15 @@
         </w:rPr>
       </w:r>
       <w:bookmarkStart w:id="92" w:name="__UnoMark__153_2100959794"/>
-      <w:bookmarkStart w:id="93" w:name="__UnoMark__2873_2100959794"/>
-      <w:bookmarkStart w:id="94" w:name="__UnoMark__193_2100959794"/>
-      <w:bookmarkStart w:id="95" w:name="__UnoMark__553_519706580"/>
-      <w:bookmarkStart w:id="96" w:name="__UnoMark__132_2100959794"/>
+      <w:bookmarkStart w:id="93" w:name="__UnoMark__132_2100959794"/>
+      <w:bookmarkStart w:id="94" w:name="__UnoMark__553_519706580"/>
+      <w:bookmarkStart w:id="95" w:name="__UnoMark__193_2100959794"/>
+      <w:bookmarkStart w:id="96" w:name="__UnoMark__2873_2100959794"/>
       <w:bookmarkStart w:id="97" w:name="__UnoMark__153_2100959794"/>
-      <w:bookmarkStart w:id="98" w:name="__UnoMark__2873_2100959794"/>
-      <w:bookmarkStart w:id="99" w:name="__UnoMark__193_2100959794"/>
-      <w:bookmarkStart w:id="100" w:name="__UnoMark__553_519706580"/>
-      <w:bookmarkStart w:id="101" w:name="__UnoMark__132_2100959794"/>
+      <w:bookmarkStart w:id="98" w:name="__UnoMark__132_2100959794"/>
+      <w:bookmarkStart w:id="99" w:name="__UnoMark__553_519706580"/>
+      <w:bookmarkStart w:id="100" w:name="__UnoMark__193_2100959794"/>
+      <w:bookmarkStart w:id="101" w:name="__UnoMark__2873_2100959794"/>
       <w:bookmarkEnd w:id="97"/>
       <w:bookmarkEnd w:id="98"/>
       <w:bookmarkEnd w:id="99"/>
@@ -442,10 +442,10 @@
         <w:rPr/>
       </w:pPr>
       <w:bookmarkStart w:id="102" w:name="__UnoMark__554_519706580"/>
-      <w:bookmarkStart w:id="103" w:name="__UnoMark__194_2100959794"/>
-      <w:bookmarkStart w:id="104" w:name="__UnoMark__154_2100959794"/>
+      <w:bookmarkStart w:id="103" w:name="__UnoMark__2874_2100959794"/>
+      <w:bookmarkStart w:id="104" w:name="__UnoMark__194_2100959794"/>
       <w:bookmarkStart w:id="105" w:name="__UnoMark__133_2100959794"/>
-      <w:bookmarkStart w:id="106" w:name="__UnoMark__2874_2100959794"/>
+      <w:bookmarkStart w:id="106" w:name="__UnoMark__154_2100959794"/>
       <w:bookmarkEnd w:id="102"/>
       <w:bookmarkEnd w:id="103"/>
       <w:bookmarkEnd w:id="104"/>
@@ -461,12 +461,12 @@
         <w:pStyle w:val="Normal"/>
         <w:rPr/>
       </w:pPr>
-      <w:bookmarkStart w:id="107" w:name="__UnoMark__134_2100959794"/>
-      <w:bookmarkStart w:id="108" w:name="__UnoMark__555_519706580"/>
-      <w:bookmarkStart w:id="109" w:name="__UnoMark__155_2100959794"/>
-      <w:bookmarkStart w:id="110" w:name="__UnoMark__1030_2100959794"/>
-      <w:bookmarkStart w:id="111" w:name="__UnoMark__195_2100959794"/>
-      <w:bookmarkStart w:id="112" w:name="__UnoMark__2875_2100959794"/>
+      <w:bookmarkStart w:id="107" w:name="__UnoMark__1030_2100959794"/>
+      <w:bookmarkStart w:id="108" w:name="__UnoMark__2875_2100959794"/>
+      <w:bookmarkStart w:id="109" w:name="__UnoMark__195_2100959794"/>
+      <w:bookmarkStart w:id="110" w:name="__UnoMark__155_2100959794"/>
+      <w:bookmarkStart w:id="111" w:name="__UnoMark__555_519706580"/>
+      <w:bookmarkStart w:id="112" w:name="__UnoMark__134_2100959794"/>
       <w:bookmarkEnd w:id="107"/>
       <w:bookmarkEnd w:id="108"/>
       <w:bookmarkEnd w:id="109"/>
@@ -532,10 +532,10 @@
           <w:iCs w:val="false"/>
         </w:rPr>
       </w:r>
-      <w:bookmarkStart w:id="114" w:name="__UnoMark__156_2100959794"/>
-      <w:bookmarkStart w:id="115" w:name="__UnoMark__2877_2100959794"/>
-      <w:bookmarkStart w:id="116" w:name="__UnoMark__156_2100959794"/>
-      <w:bookmarkStart w:id="117" w:name="__UnoMark__2877_2100959794"/>
+      <w:bookmarkStart w:id="114" w:name="__UnoMark__2877_2100959794"/>
+      <w:bookmarkStart w:id="115" w:name="__UnoMark__156_2100959794"/>
+      <w:bookmarkStart w:id="116" w:name="__UnoMark__2877_2100959794"/>
+      <w:bookmarkStart w:id="117" w:name="__UnoMark__156_2100959794"/>
       <w:bookmarkEnd w:id="116"/>
       <w:bookmarkEnd w:id="117"/>
     </w:p>
@@ -572,8 +572,8 @@
         <w:rPr/>
         <w:t xml:space="preserve">ES </w:t>
       </w:r>
-      <w:bookmarkStart w:id="124" w:name="__UnoMark__166_2100959794"/>
-      <w:bookmarkStart w:id="125" w:name="__UnoMark__165_2100959794"/>
+      <w:bookmarkStart w:id="124" w:name="__UnoMark__165_2100959794"/>
+      <w:bookmarkStart w:id="125" w:name="__UnoMark__166_2100959794"/>
       <w:bookmarkEnd w:id="124"/>
       <w:bookmarkEnd w:id="125"/>
       <w:r>
@@ -810,8 +810,8 @@
           <w:bCs/>
         </w:rPr>
       </w:pPr>
-      <w:bookmarkStart w:id="155" w:name="__UnoMark__2481_2100959794"/>
-      <w:bookmarkStart w:id="156" w:name="__UnoMark__2885_2100959794"/>
+      <w:bookmarkStart w:id="155" w:name="__UnoMark__2885_2100959794"/>
+      <w:bookmarkStart w:id="156" w:name="__UnoMark__2481_2100959794"/>
       <w:bookmarkEnd w:id="155"/>
       <w:bookmarkEnd w:id="156"/>
       <w:r>
@@ -930,10 +930,10 @@
           <w:bCs w:val="false"/>
         </w:rPr>
       </w:r>
-      <w:bookmarkStart w:id="165" w:name="__UnoMark__2890_2100959794"/>
-      <w:bookmarkStart w:id="166" w:name="__UnoMark__2408_2100959794"/>
-      <w:bookmarkStart w:id="167" w:name="__UnoMark__2890_2100959794"/>
-      <w:bookmarkStart w:id="168" w:name="__UnoMark__2408_2100959794"/>
+      <w:bookmarkStart w:id="165" w:name="__UnoMark__2408_2100959794"/>
+      <w:bookmarkStart w:id="166" w:name="__UnoMark__2890_2100959794"/>
+      <w:bookmarkStart w:id="167" w:name="__UnoMark__2408_2100959794"/>
+      <w:bookmarkStart w:id="168" w:name="__UnoMark__2890_2100959794"/>
       <w:bookmarkEnd w:id="167"/>
       <w:bookmarkEnd w:id="168"/>
     </w:p>
@@ -1223,8 +1223,8 @@
           <w:highlight w:val="black"/>
         </w:rPr>
       </w:pPr>
-      <w:bookmarkStart w:id="191" w:name="__UnoMark__2907_2100959794"/>
-      <w:bookmarkStart w:id="192" w:name="__UnoMark__2503_2100959794"/>
+      <w:bookmarkStart w:id="191" w:name="__UnoMark__2503_2100959794"/>
+      <w:bookmarkStart w:id="192" w:name="__UnoMark__2907_2100959794"/>
       <w:bookmarkEnd w:id="191"/>
       <w:bookmarkEnd w:id="192"/>
       <w:r>
@@ -1556,8 +1556,8 @@
         </w:numPr>
         <w:rPr/>
       </w:pPr>
-      <w:bookmarkStart w:id="207" w:name="__UnoMark__2917_2100959794"/>
-      <w:bookmarkStart w:id="208" w:name="__UnoMark__2435_2100959794"/>
+      <w:bookmarkStart w:id="207" w:name="__UnoMark__2435_2100959794"/>
+      <w:bookmarkStart w:id="208" w:name="__UnoMark__2917_2100959794"/>
       <w:bookmarkEnd w:id="207"/>
       <w:bookmarkEnd w:id="208"/>
       <w:r>
@@ -1674,58 +1674,113 @@
       </w:pPr>
       <w:r>
         <w:rPr/>
-        <w:t xml:space="preserve">Se pueden utilizar </w:t>
-      </w:r>
-      <w:bookmarkStart w:id="216" w:name="__UnoMark__977_2056993996"/>
+        <w:t>Se pueden utilizar librerías, como por ejemplo express-validator.</w:t>
+      </w:r>
+    </w:p>
+    <w:p>
+      <w:pPr>
+        <w:pStyle w:val="Normal"/>
+        <w:rPr/>
+      </w:pPr>
+      <w:r>
+        <w:rPr/>
+      </w:r>
+    </w:p>
+    <w:p>
+      <w:pPr>
+        <w:pStyle w:val="Ttulo2"/>
+        <w:numPr>
+          <w:ilvl w:val="1"/>
+          <w:numId w:val="1"/>
+        </w:numPr>
+        <w:rPr/>
+      </w:pPr>
+      <w:r>
+        <w:rPr/>
+        <w:t>API</w:t>
+      </w:r>
+    </w:p>
+    <w:p>
+      <w:pPr>
+        <w:pStyle w:val="Normal"/>
+        <w:rPr/>
+      </w:pPr>
+      <w:r>
+        <w:rPr/>
+        <w:t>Los APIS devuelven datos (generalmente JSON) en vez de un html.</w:t>
+      </w:r>
+    </w:p>
+    <w:p>
+      <w:pPr>
+        <w:pStyle w:val="Normal"/>
+        <w:rPr/>
+      </w:pPr>
+      <w:r>
+        <w:rPr/>
+        <w:t xml:space="preserve">Para ello, generar un módulo con los datos o el modelo a responder, y la respuesta </w:t>
+      </w:r>
+      <w:r>
+        <w:rPr>
+          <w:u w:val="single"/>
+        </w:rPr>
+        <w:t>validada</w:t>
+      </w:r>
+      <w:r>
+        <w:rPr>
+          <w:u w:val="none"/>
+        </w:rPr>
+        <w:t>, exportando el módulo.</w:t>
+      </w:r>
+    </w:p>
+    <w:p>
+      <w:pPr>
+        <w:pStyle w:val="Normal"/>
+        <w:rPr/>
+      </w:pPr>
+      <w:r>
+        <w:rPr>
+          <w:u w:val="none"/>
+        </w:rPr>
+        <w:t>Asegurar en la app que el manejador de errores captura los errores del API para responder con</w:t>
+      </w:r>
+      <w:bookmarkStart w:id="216" w:name="__UnoMark__1413_2056993996"/>
       <w:bookmarkEnd w:id="216"/>
       <w:r>
-        <w:rPr/>
-        <w:t>l</w:t>
-      </w:r>
-      <w:bookmarkStart w:id="217" w:name="__UnoMark__978_2056993996"/>
+        <w:rPr>
+          <w:u w:val="none"/>
+        </w:rPr>
+        <w:t xml:space="preserve"> </w:t>
+      </w:r>
+      <w:bookmarkStart w:id="217" w:name="__UnoMark__1414_2056993996"/>
       <w:bookmarkEnd w:id="217"/>
       <w:r>
-        <w:rPr/>
-        <w:t>i</w:t>
-      </w:r>
-      <w:bookmarkStart w:id="218" w:name="__UnoMark__979_2056993996"/>
+        <w:rPr>
+          <w:u w:val="none"/>
+        </w:rPr>
+        <w:t>JSON</w:t>
+      </w:r>
+      <w:bookmarkStart w:id="218" w:name="__UnoMark__1415_2056993996"/>
       <w:bookmarkEnd w:id="218"/>
       <w:r>
-        <w:rPr/>
-        <w:t>brer</w:t>
-      </w:r>
-      <w:bookmarkStart w:id="219" w:name="__UnoMark__980_2056993996"/>
-      <w:bookmarkEnd w:id="219"/>
-      <w:r>
-        <w:rPr/>
-        <w:t>ías</w:t>
-      </w:r>
-      <w:bookmarkStart w:id="220" w:name="__UnoMark__981_2056993996"/>
+        <w:rPr>
+          <w:u w:val="none"/>
+        </w:rPr>
+        <w:t>.</w:t>
+      </w:r>
+    </w:p>
+    <w:p>
+      <w:pPr>
+        <w:pStyle w:val="Normal"/>
+        <w:rPr>
+          <w:u w:val="none"/>
+        </w:rPr>
+      </w:pPr>
+      <w:r>
+        <w:rPr/>
+      </w:r>
+      <w:bookmarkStart w:id="219" w:name="__UnoMark__1416_2056993996"/>
+      <w:bookmarkStart w:id="220" w:name="__UnoMark__1416_2056993996"/>
       <w:bookmarkEnd w:id="220"/>
-      <w:r>
-        <w:rPr/>
-        <w:t>, como por ejemplo express-valida</w:t>
-      </w:r>
-      <w:bookmarkStart w:id="221" w:name="__UnoMark__982_2056993996"/>
-      <w:bookmarkEnd w:id="221"/>
-      <w:r>
-        <w:rPr/>
-        <w:t>t</w:t>
-      </w:r>
-      <w:bookmarkStart w:id="222" w:name="__UnoMark__983_2056993996"/>
-      <w:bookmarkEnd w:id="222"/>
-      <w:r>
-        <w:rPr/>
-        <w:t>or</w:t>
-      </w:r>
-      <w:bookmarkStart w:id="223" w:name="__UnoMark__984_2056993996"/>
-      <w:bookmarkEnd w:id="223"/>
-      <w:r>
-        <w:rPr/>
-        <w:t>.</w:t>
-      </w:r>
-      <w:bookmarkStart w:id="224" w:name="__UnoMark__985_2056993996"/>
-      <w:bookmarkEnd w:id="224"/>
     </w:p>
     <w:p>
       <w:pPr>
@@ -1751,16 +1806,16 @@
         <w:spacing w:before="0" w:after="140"/>
         <w:rPr/>
       </w:pPr>
-      <w:bookmarkStart w:id="225" w:name="__UnoMark__2923_2100959794"/>
-      <w:bookmarkStart w:id="226" w:name="__UnoMark__199_2100959794"/>
-      <w:bookmarkStart w:id="227" w:name="__UnoMark__158_2100959794"/>
-      <w:bookmarkStart w:id="228" w:name="__UnoMark__136_2100959794"/>
-      <w:bookmarkStart w:id="229" w:name="__UnoMark__556_519706580"/>
+      <w:bookmarkStart w:id="221" w:name="__UnoMark__2923_2100959794"/>
+      <w:bookmarkStart w:id="222" w:name="__UnoMark__199_2100959794"/>
+      <w:bookmarkStart w:id="223" w:name="__UnoMark__158_2100959794"/>
+      <w:bookmarkStart w:id="224" w:name="__UnoMark__136_2100959794"/>
+      <w:bookmarkStart w:id="225" w:name="__UnoMark__556_519706580"/>
+      <w:bookmarkEnd w:id="221"/>
+      <w:bookmarkEnd w:id="222"/>
+      <w:bookmarkEnd w:id="223"/>
+      <w:bookmarkEnd w:id="224"/>
       <w:bookmarkEnd w:id="225"/>
-      <w:bookmarkEnd w:id="226"/>
-      <w:bookmarkEnd w:id="227"/>
-      <w:bookmarkEnd w:id="228"/>
-      <w:bookmarkEnd w:id="229"/>
       <w:r>
         <w:rPr/>
         <w:t>~</w:t>

</xml_diff>